<commit_message>
Completion of Study Guide #2
</commit_message>
<xml_diff>
--- a/homework/W2/2C/SG-2.docx
+++ b/homework/W2/2C/SG-2.docx
@@ -1,6 +1,6 @@
 
 <file path=word/document.xml><?xml version="1.0" encoding="utf-8"?>
-<w:document xmlns:wpc="http://schemas.microsoft.com/office/word/2010/wordprocessingCanvas" xmlns:cx="http://schemas.microsoft.com/office/drawing/2014/chartex" xmlns:cx1="http://schemas.microsoft.com/office/drawing/2015/9/8/chartex" xmlns:mc="http://schemas.openxmlformats.org/markup-compatibility/2006" xmlns:o="urn:schemas-microsoft-com:office:office" xmlns:r="http://schemas.openxmlformats.org/officeDocument/2006/relationships" xmlns:m="http://schemas.openxmlformats.org/officeDocument/2006/math" xmlns:v="urn:schemas-microsoft-com:vml" xmlns:wp14="http://schemas.microsoft.com/office/word/2010/wordprocessingDrawing" xmlns:wp="http://schemas.openxmlformats.org/drawingml/2006/wordprocessingDrawing" xmlns:w10="urn:schemas-microsoft-com:office:word" xmlns:w="http://schemas.openxmlformats.org/wordprocessingml/2006/main" xmlns:w14="http://schemas.microsoft.com/office/word/2010/wordml" xmlns:w15="http://schemas.microsoft.com/office/word/2012/wordml" xmlns:w16se="http://schemas.microsoft.com/office/word/2015/wordml/symex" xmlns:wpg="http://schemas.microsoft.com/office/word/2010/wordprocessingGroup" xmlns:wpi="http://schemas.microsoft.com/office/word/2010/wordprocessingInk" xmlns:wne="http://schemas.microsoft.com/office/word/2006/wordml" xmlns:wps="http://schemas.microsoft.com/office/word/2010/wordprocessingShape" mc:Ignorable="w14 w15 w16se wp14">
+<w:document xmlns:wpc="http://schemas.microsoft.com/office/word/2010/wordprocessingCanvas" xmlns:cx="http://schemas.microsoft.com/office/drawing/2014/chartex" xmlns:cx1="http://schemas.microsoft.com/office/drawing/2015/9/8/chartex" xmlns:cx2="http://schemas.microsoft.com/office/drawing/2015/10/21/chartex" xmlns:cx3="http://schemas.microsoft.com/office/drawing/2016/5/9/chartex" xmlns:cx4="http://schemas.microsoft.com/office/drawing/2016/5/10/chartex" xmlns:cx5="http://schemas.microsoft.com/office/drawing/2016/5/11/chartex" xmlns:cx6="http://schemas.microsoft.com/office/drawing/2016/5/12/chartex" xmlns:cx7="http://schemas.microsoft.com/office/drawing/2016/5/13/chartex" xmlns:cx8="http://schemas.microsoft.com/office/drawing/2016/5/14/chartex" xmlns:mc="http://schemas.openxmlformats.org/markup-compatibility/2006" xmlns:aink="http://schemas.microsoft.com/office/drawing/2016/ink" xmlns:am3d="http://schemas.microsoft.com/office/drawing/2017/model3d" xmlns:o="urn:schemas-microsoft-com:office:office" xmlns:r="http://schemas.openxmlformats.org/officeDocument/2006/relationships" xmlns:m="http://schemas.openxmlformats.org/officeDocument/2006/math" xmlns:v="urn:schemas-microsoft-com:vml" xmlns:wp14="http://schemas.microsoft.com/office/word/2010/wordprocessingDrawing" xmlns:wp="http://schemas.openxmlformats.org/drawingml/2006/wordprocessingDrawing" xmlns:w10="urn:schemas-microsoft-com:office:word" xmlns:w="http://schemas.openxmlformats.org/wordprocessingml/2006/main" xmlns:w14="http://schemas.microsoft.com/office/word/2010/wordml" xmlns:w15="http://schemas.microsoft.com/office/word/2012/wordml" xmlns:w16cid="http://schemas.microsoft.com/office/word/2016/wordml/cid" xmlns:w16se="http://schemas.microsoft.com/office/word/2015/wordml/symex" xmlns:wpg="http://schemas.microsoft.com/office/word/2010/wordprocessingGroup" xmlns:wpi="http://schemas.microsoft.com/office/word/2010/wordprocessingInk" xmlns:wne="http://schemas.microsoft.com/office/word/2006/wordml" xmlns:wps="http://schemas.microsoft.com/office/word/2010/wordprocessingShape" mc:Ignorable="w14 w15 w16se w16cid wp14">
   <w:body>
     <w:p>
       <w:pPr>
@@ -48,6 +48,42 @@
         </w:rPr>
         <w:tab/>
       </w:r>
+      <w:r>
+        <w:rPr>
+          <w:b/>
+          <w:bCs/>
+        </w:rPr>
+        <w:tab/>
+      </w:r>
+      <w:r>
+        <w:rPr>
+          <w:b/>
+          <w:bCs/>
+        </w:rPr>
+        <w:tab/>
+      </w:r>
+      <w:r>
+        <w:rPr>
+          <w:b/>
+          <w:bCs/>
+        </w:rPr>
+        <w:tab/>
+        <w:t>Ian Effendi</w:t>
+      </w:r>
+      <w:r>
+        <w:rPr>
+          <w:b/>
+          <w:bCs/>
+        </w:rPr>
+        <w:tab/>
+      </w:r>
+      <w:r>
+        <w:rPr>
+          <w:b/>
+          <w:bCs/>
+        </w:rPr>
+        <w:tab/>
+      </w:r>
     </w:p>
     <w:p>
       <w:pPr>
@@ -57,8 +93,13 @@
         <w:t xml:space="preserve">Due: </w:t>
       </w:r>
       <w:r>
-        <w:t>by date listed on dropbox</w:t>
-      </w:r>
+        <w:t xml:space="preserve">by date listed on </w:t>
+      </w:r>
+      <w:proofErr w:type="spellStart"/>
+      <w:r>
+        <w:t>dropbox</w:t>
+      </w:r>
+      <w:proofErr w:type="spellEnd"/>
       <w:r>
         <w:t>.  Late submissions will not be accepted.</w:t>
       </w:r>
@@ -184,13 +225,40 @@
         <w:t xml:space="preserve">2-1-line-cap-and-join-start.html </w:t>
       </w:r>
       <w:r>
-        <w:t xml:space="preserve">file from mycourses. The completed version is a demo of using the </w:t>
+        <w:t xml:space="preserve">file from </w:t>
+      </w:r>
+      <w:proofErr w:type="spellStart"/>
+      <w:r>
+        <w:t>mycourses</w:t>
+      </w:r>
+      <w:proofErr w:type="spellEnd"/>
+      <w:r>
+        <w:t xml:space="preserve">. The completed version is a demo of using </w:t>
+      </w:r>
+      <w:proofErr w:type="gramStart"/>
+      <w:r>
+        <w:t xml:space="preserve">the </w:t>
       </w:r>
       <w:r>
         <w:rPr>
           <w:rFonts w:ascii="Courier New" w:hAnsi="Courier New"/>
         </w:rPr>
-        <w:t xml:space="preserve">.lineCap </w:t>
+        <w:t>.</w:t>
+      </w:r>
+      <w:proofErr w:type="spellStart"/>
+      <w:r>
+        <w:rPr>
+          <w:rFonts w:ascii="Courier New" w:hAnsi="Courier New"/>
+        </w:rPr>
+        <w:t>lineCap</w:t>
+      </w:r>
+      <w:proofErr w:type="spellEnd"/>
+      <w:proofErr w:type="gramEnd"/>
+      <w:r>
+        <w:rPr>
+          <w:rFonts w:ascii="Courier New" w:hAnsi="Courier New"/>
+        </w:rPr>
+        <w:t xml:space="preserve"> </w:t>
       </w:r>
       <w:r>
         <w:t xml:space="preserve">and </w:t>
@@ -199,8 +267,16 @@
         <w:rPr>
           <w:rFonts w:ascii="Courier New" w:hAnsi="Courier New"/>
         </w:rPr>
-        <w:t>.lineJoin</w:t>
-      </w:r>
+        <w:t>.</w:t>
+      </w:r>
+      <w:proofErr w:type="spellStart"/>
+      <w:r>
+        <w:rPr>
+          <w:rFonts w:ascii="Courier New" w:hAnsi="Courier New"/>
+        </w:rPr>
+        <w:t>lineJoin</w:t>
+      </w:r>
+      <w:proofErr w:type="spellEnd"/>
       <w:r>
         <w:t xml:space="preserve"> properties, and the </w:t>
       </w:r>
@@ -277,7 +353,21 @@
         <w:rPr>
           <w:rFonts w:ascii="Courier New" w:hAnsi="Courier New"/>
         </w:rPr>
-        <w:t xml:space="preserve">.setLineDash() </w:t>
+        <w:t>.</w:t>
+      </w:r>
+      <w:proofErr w:type="spellStart"/>
+      <w:r>
+        <w:rPr>
+          <w:rFonts w:ascii="Courier New" w:hAnsi="Courier New"/>
+        </w:rPr>
+        <w:t>setLineDash</w:t>
+      </w:r>
+      <w:proofErr w:type="spellEnd"/>
+      <w:r>
+        <w:rPr>
+          <w:rFonts w:ascii="Courier New" w:hAnsi="Courier New"/>
+        </w:rPr>
+        <w:t xml:space="preserve">() </w:t>
       </w:r>
       <w:r>
         <w:t>method. It should look like this when it’s done:</w:t>
@@ -306,11 +396,27 @@
         <w:lastRenderedPageBreak/>
         <w:t xml:space="preserve">The code is all set for you, except for the implementation of the </w:t>
       </w:r>
+      <w:proofErr w:type="spellStart"/>
+      <w:proofErr w:type="gramStart"/>
       <w:r>
         <w:rPr>
           <w:rFonts w:ascii="Courier New" w:hAnsi="Courier New"/>
         </w:rPr>
-        <w:t xml:space="preserve">drawLines() </w:t>
+        <w:t>drawLines</w:t>
+      </w:r>
+      <w:proofErr w:type="spellEnd"/>
+      <w:r>
+        <w:rPr>
+          <w:rFonts w:ascii="Courier New" w:hAnsi="Courier New"/>
+        </w:rPr>
+        <w:t>(</w:t>
+      </w:r>
+      <w:proofErr w:type="gramEnd"/>
+      <w:r>
+        <w:rPr>
+          <w:rFonts w:ascii="Courier New" w:hAnsi="Courier New"/>
+        </w:rPr>
+        <w:t xml:space="preserve">) </w:t>
       </w:r>
       <w:r>
         <w:t>function. Here it is:</w:t>
@@ -598,7 +704,25 @@
           <w:b/>
           <w:bCs/>
         </w:rPr>
-        <w:t>More Dotted and Dashed lines demo using ctx.setLineDash():</w:t>
+        <w:t xml:space="preserve">More Dotted and Dashed lines demo using </w:t>
+      </w:r>
+      <w:proofErr w:type="spellStart"/>
+      <w:proofErr w:type="gramStart"/>
+      <w:r>
+        <w:rPr>
+          <w:b/>
+          <w:bCs/>
+        </w:rPr>
+        <w:t>ctx.setLineDash</w:t>
+      </w:r>
+      <w:proofErr w:type="spellEnd"/>
+      <w:proofErr w:type="gramEnd"/>
+      <w:r>
+        <w:rPr>
+          <w:b/>
+          <w:bCs/>
+        </w:rPr>
+        <w:t>():</w:t>
       </w:r>
     </w:p>
     <w:p>
@@ -631,12 +755,23 @@
           <w:bCs/>
         </w:rPr>
       </w:pPr>
+      <w:proofErr w:type="spellStart"/>
+      <w:proofErr w:type="gramStart"/>
       <w:r>
         <w:rPr>
           <w:b/>
           <w:bCs/>
         </w:rPr>
-        <w:t>ctx.miterLimit demo:</w:t>
+        <w:t>ctx.miterLimit</w:t>
+      </w:r>
+      <w:proofErr w:type="spellEnd"/>
+      <w:proofErr w:type="gramEnd"/>
+      <w:r>
+        <w:rPr>
+          <w:b/>
+          <w:bCs/>
+        </w:rPr>
+        <w:t xml:space="preserve"> demo:</w:t>
       </w:r>
     </w:p>
     <w:p>
@@ -698,7 +833,15 @@
         <w:t xml:space="preserve">&lt;select&gt; </w:t>
       </w:r>
       <w:r>
-        <w:t>that lets the user choose the color of the lines - give them at least 4 choices including black (the default). ZIP and post to the dropbox - but don’t do so yet, we’re going to keep adding onto this.</w:t>
+        <w:t xml:space="preserve">that lets the user choose the color of the lines - give them at least 4 choices including black (the default). ZIP and post to the </w:t>
+      </w:r>
+      <w:proofErr w:type="spellStart"/>
+      <w:r>
+        <w:t>dropbox</w:t>
+      </w:r>
+      <w:proofErr w:type="spellEnd"/>
+      <w:r>
+        <w:t xml:space="preserve"> - but don’t do so yet, we’re going to keep adding onto this.</w:t>
       </w:r>
     </w:p>
     <w:p>
@@ -917,12 +1060,14 @@
       <w:r>
         <w:t xml:space="preserve">Hint: name the global variable that holds the color info </w:t>
       </w:r>
+      <w:proofErr w:type="spellStart"/>
       <w:r>
         <w:rPr>
           <w:rFonts w:ascii="Courier New" w:hAnsi="Courier New"/>
         </w:rPr>
         <w:t>gStrokeStyle</w:t>
       </w:r>
+      <w:proofErr w:type="spellEnd"/>
       <w:r>
         <w:rPr>
           <w:rFonts w:ascii="Arial Unicode MS" w:hAnsi="Arial Unicode MS"/>
@@ -1114,29 +1259,55 @@
           <w:numId w:val="5"/>
         </w:numPr>
       </w:pPr>
+      <w:proofErr w:type="spellStart"/>
+      <w:proofErr w:type="gramStart"/>
       <w:r>
         <w:rPr>
           <w:rFonts w:ascii="Courier New" w:hAnsi="Courier New"/>
         </w:rPr>
-        <w:t>createLinearGradient(</w:t>
-      </w:r>
+        <w:t>createLinearGradient</w:t>
+      </w:r>
+      <w:proofErr w:type="spellEnd"/>
+      <w:r>
+        <w:rPr>
+          <w:rFonts w:ascii="Courier New" w:hAnsi="Courier New"/>
+        </w:rPr>
+        <w:t>(</w:t>
+      </w:r>
+      <w:proofErr w:type="gramEnd"/>
       <w:r>
         <w:t xml:space="preserve">), </w:t>
       </w:r>
+      <w:proofErr w:type="spellStart"/>
       <w:r>
         <w:rPr>
           <w:rFonts w:ascii="Courier New" w:hAnsi="Courier New"/>
         </w:rPr>
-        <w:t>createRadialGradient()</w:t>
+        <w:t>createRadialGradient</w:t>
+      </w:r>
+      <w:proofErr w:type="spellEnd"/>
+      <w:r>
+        <w:rPr>
+          <w:rFonts w:ascii="Courier New" w:hAnsi="Courier New"/>
+        </w:rPr>
+        <w:t>()</w:t>
       </w:r>
       <w:r>
         <w:t xml:space="preserve">, and </w:t>
       </w:r>
+      <w:proofErr w:type="spellStart"/>
       <w:r>
         <w:rPr>
           <w:rFonts w:ascii="Courier New" w:hAnsi="Courier New"/>
         </w:rPr>
-        <w:t>addColorStop()</w:t>
+        <w:t>addColorStop</w:t>
+      </w:r>
+      <w:proofErr w:type="spellEnd"/>
+      <w:r>
+        <w:rPr>
+          <w:rFonts w:ascii="Courier New" w:hAnsi="Courier New"/>
+        </w:rPr>
+        <w:t>()</w:t>
       </w:r>
       <w:r>
         <w:t xml:space="preserve"> are the canvas methods we use to create gradients.</w:t>
@@ -1152,7 +1323,15 @@
         <w:pStyle w:val="FreeForm"/>
       </w:pPr>
       <w:r>
-        <w:t>2) Look over the 3-1,3-2, and 3-3 code listings and sample code (see mycourses). These illustrate how to create and apply both linear and radial gradients.</w:t>
+        <w:t xml:space="preserve">2) Look over the 3-1,3-2, and 3-3 code listings and sample code (see </w:t>
+      </w:r>
+      <w:proofErr w:type="spellStart"/>
+      <w:r>
+        <w:t>mycourses</w:t>
+      </w:r>
+      <w:proofErr w:type="spellEnd"/>
+      <w:r>
+        <w:t>). These illustrate how to create and apply both linear and radial gradients.</w:t>
       </w:r>
       <w:r>
         <w:rPr>
@@ -1577,15 +1756,51 @@
           <w:i/>
           <w:iCs/>
         </w:rPr>
-        <w:t xml:space="preserve"> LineDemo B</w:t>
-      </w:r>
-    </w:p>
-    <w:p>
-      <w:pPr>
-        <w:pStyle w:val="Body"/>
-      </w:pPr>
-      <w:r>
-        <w:t xml:space="preserve">Add an option for a linear gradient to your strokeStyle chooser - make the gradient run between at least 3 colors, and make it at least 200 pixels wide. Below I took the rainbow gradient from the sample code and made it 300 pixels wide (the width of the canvas). </w:t>
+        <w:t xml:space="preserve"> </w:t>
+      </w:r>
+      <w:proofErr w:type="spellStart"/>
+      <w:r>
+        <w:rPr>
+          <w:b/>
+          <w:bCs/>
+          <w:i/>
+          <w:iCs/>
+        </w:rPr>
+        <w:t>LineDemo</w:t>
+      </w:r>
+      <w:proofErr w:type="spellEnd"/>
+      <w:r>
+        <w:rPr>
+          <w:b/>
+          <w:bCs/>
+          <w:i/>
+          <w:iCs/>
+        </w:rPr>
+        <w:t xml:space="preserve"> B</w:t>
+      </w:r>
+    </w:p>
+    <w:p>
+      <w:pPr>
+        <w:pStyle w:val="Body"/>
+      </w:pPr>
+      <w:r>
+        <w:t xml:space="preserve">Add an option for a linear gradient to your </w:t>
+      </w:r>
+      <w:proofErr w:type="spellStart"/>
+      <w:r>
+        <w:t>strokeStyle</w:t>
+      </w:r>
+      <w:proofErr w:type="spellEnd"/>
+      <w:r>
+        <w:t xml:space="preserve"> chooser - make the gradient run between at least 3 </w:t>
+      </w:r>
+      <w:proofErr w:type="gramStart"/>
+      <w:r>
+        <w:t>colors, and</w:t>
+      </w:r>
+      <w:proofErr w:type="gramEnd"/>
+      <w:r>
+        <w:t xml:space="preserve"> make it at least 200 pixels wide. Below I took the rainbow gradient from the sample code and made it 300 pixels wide (the width of the canvas). </w:t>
       </w:r>
     </w:p>
     <w:p>
@@ -1858,8 +2073,18 @@
           <w:sz w:val="20"/>
           <w:szCs w:val="20"/>
         </w:rPr>
-        <w:t>&lt;option value=“</w:t>
-      </w:r>
+        <w:t>&lt;option value</w:t>
+      </w:r>
+      <w:proofErr w:type="gramStart"/>
+      <w:r>
+        <w:rPr>
+          <w:rFonts w:ascii="Courier New" w:hAnsi="Courier New"/>
+          <w:sz w:val="20"/>
+          <w:szCs w:val="20"/>
+        </w:rPr>
+        <w:t>=“</w:t>
+      </w:r>
+      <w:proofErr w:type="gramEnd"/>
       <w:r>
         <w:rPr>
           <w:rFonts w:ascii="Courier New" w:hAnsi="Courier New"/>
@@ -1911,7 +2136,35 @@
           <w:sz w:val="20"/>
           <w:szCs w:val="20"/>
         </w:rPr>
-        <w:t>if (e.target.value == “</w:t>
+        <w:t>if (</w:t>
+      </w:r>
+      <w:proofErr w:type="spellStart"/>
+      <w:proofErr w:type="gramStart"/>
+      <w:r>
+        <w:rPr>
+          <w:rFonts w:ascii="Courier New" w:hAnsi="Courier New"/>
+          <w:sz w:val="20"/>
+          <w:szCs w:val="20"/>
+        </w:rPr>
+        <w:t>e.target</w:t>
+      </w:r>
+      <w:proofErr w:type="gramEnd"/>
+      <w:r>
+        <w:rPr>
+          <w:rFonts w:ascii="Courier New" w:hAnsi="Courier New"/>
+          <w:sz w:val="20"/>
+          <w:szCs w:val="20"/>
+        </w:rPr>
+        <w:t>.value</w:t>
+      </w:r>
+      <w:proofErr w:type="spellEnd"/>
+      <w:r>
+        <w:rPr>
+          <w:rFonts w:ascii="Courier New" w:hAnsi="Courier New"/>
+          <w:sz w:val="20"/>
+          <w:szCs w:val="20"/>
+        </w:rPr>
+        <w:t xml:space="preserve"> == “</w:t>
       </w:r>
       <w:r>
         <w:rPr>
@@ -1978,13 +2231,23 @@
         </w:rPr>
         <w:tab/>
       </w:r>
+      <w:proofErr w:type="spellStart"/>
       <w:r>
         <w:rPr>
           <w:rFonts w:ascii="Courier New" w:hAnsi="Courier New"/>
           <w:sz w:val="20"/>
           <w:szCs w:val="20"/>
         </w:rPr>
-        <w:t>gStrokeStyle = grad;</w:t>
+        <w:t>gStrokeStyle</w:t>
+      </w:r>
+      <w:proofErr w:type="spellEnd"/>
+      <w:r>
+        <w:rPr>
+          <w:rFonts w:ascii="Courier New" w:hAnsi="Courier New"/>
+          <w:sz w:val="20"/>
+          <w:szCs w:val="20"/>
+        </w:rPr>
+        <w:t xml:space="preserve"> = grad;</w:t>
       </w:r>
     </w:p>
     <w:p>
@@ -2022,17 +2285,62 @@
           <w:szCs w:val="20"/>
         </w:rPr>
         <w:tab/>
-        <w:t>gStrokeStyle = e.target.value;</w:t>
-      </w:r>
-    </w:p>
-    <w:p>
-      <w:pPr>
-        <w:pStyle w:val="Body"/>
+      </w:r>
+      <w:proofErr w:type="spellStart"/>
+      <w:r>
         <w:rPr>
           <w:rFonts w:ascii="Courier New" w:eastAsia="Andale Mono" w:hAnsi="Courier New" w:cs="Andale Mono"/>
           <w:sz w:val="20"/>
           <w:szCs w:val="20"/>
         </w:rPr>
+        <w:t>gStrokeStyle</w:t>
+      </w:r>
+      <w:proofErr w:type="spellEnd"/>
+      <w:r>
+        <w:rPr>
+          <w:rFonts w:ascii="Courier New" w:eastAsia="Andale Mono" w:hAnsi="Courier New" w:cs="Andale Mono"/>
+          <w:sz w:val="20"/>
+          <w:szCs w:val="20"/>
+        </w:rPr>
+        <w:t xml:space="preserve"> = </w:t>
+      </w:r>
+      <w:proofErr w:type="spellStart"/>
+      <w:proofErr w:type="gramStart"/>
+      <w:r>
+        <w:rPr>
+          <w:rFonts w:ascii="Courier New" w:eastAsia="Andale Mono" w:hAnsi="Courier New" w:cs="Andale Mono"/>
+          <w:sz w:val="20"/>
+          <w:szCs w:val="20"/>
+        </w:rPr>
+        <w:t>e.target</w:t>
+      </w:r>
+      <w:proofErr w:type="gramEnd"/>
+      <w:r>
+        <w:rPr>
+          <w:rFonts w:ascii="Courier New" w:eastAsia="Andale Mono" w:hAnsi="Courier New" w:cs="Andale Mono"/>
+          <w:sz w:val="20"/>
+          <w:szCs w:val="20"/>
+        </w:rPr>
+        <w:t>.value</w:t>
+      </w:r>
+      <w:proofErr w:type="spellEnd"/>
+      <w:r>
+        <w:rPr>
+          <w:rFonts w:ascii="Courier New" w:eastAsia="Andale Mono" w:hAnsi="Courier New" w:cs="Andale Mono"/>
+          <w:sz w:val="20"/>
+          <w:szCs w:val="20"/>
+        </w:rPr>
+        <w:t>;</w:t>
+      </w:r>
+    </w:p>
+    <w:p>
+      <w:pPr>
+        <w:pStyle w:val="Body"/>
+        <w:rPr>
+          <w:rFonts w:ascii="Courier New" w:eastAsia="Andale Mono" w:hAnsi="Courier New" w:cs="Andale Mono"/>
+          <w:sz w:val="20"/>
+          <w:szCs w:val="20"/>
+        </w:rPr>
       </w:pPr>
       <w:r>
         <w:rPr>
@@ -2052,13 +2360,33 @@
           <w:szCs w:val="20"/>
         </w:rPr>
       </w:pPr>
+      <w:proofErr w:type="spellStart"/>
+      <w:proofErr w:type="gramStart"/>
       <w:r>
         <w:rPr>
           <w:rFonts w:ascii="Courier New" w:hAnsi="Courier New"/>
           <w:sz w:val="20"/>
           <w:szCs w:val="20"/>
         </w:rPr>
-        <w:t>drawLines();</w:t>
+        <w:t>drawLines</w:t>
+      </w:r>
+      <w:proofErr w:type="spellEnd"/>
+      <w:r>
+        <w:rPr>
+          <w:rFonts w:ascii="Courier New" w:hAnsi="Courier New"/>
+          <w:sz w:val="20"/>
+          <w:szCs w:val="20"/>
+        </w:rPr>
+        <w:t>(</w:t>
+      </w:r>
+      <w:proofErr w:type="gramEnd"/>
+      <w:r>
+        <w:rPr>
+          <w:rFonts w:ascii="Courier New" w:hAnsi="Courier New"/>
+          <w:sz w:val="20"/>
+          <w:szCs w:val="20"/>
+        </w:rPr>
+        <w:t>);</w:t>
       </w:r>
     </w:p>
     <w:p>
@@ -2085,11 +2413,9 @@
           <w:i/>
           <w:iCs/>
         </w:rPr>
-        <w:t xml:space="preserve"> LineDemo C </w:t>
-      </w:r>
-      <w:r>
-        <w:t xml:space="preserve">- add a strokeStyle option to </w:t>
-      </w:r>
+        <w:t xml:space="preserve"> </w:t>
+      </w:r>
+      <w:proofErr w:type="spellStart"/>
       <w:r>
         <w:rPr>
           <w:b/>
@@ -2099,6 +2425,38 @@
         </w:rPr>
         <w:t>LineDemo</w:t>
       </w:r>
+      <w:proofErr w:type="spellEnd"/>
+      <w:r>
+        <w:rPr>
+          <w:b/>
+          <w:bCs/>
+          <w:i/>
+          <w:iCs/>
+        </w:rPr>
+        <w:t xml:space="preserve"> C </w:t>
+      </w:r>
+      <w:r>
+        <w:t xml:space="preserve">- add a </w:t>
+      </w:r>
+      <w:proofErr w:type="spellStart"/>
+      <w:r>
+        <w:t>strokeStyle</w:t>
+      </w:r>
+      <w:proofErr w:type="spellEnd"/>
+      <w:r>
+        <w:t xml:space="preserve"> option to </w:t>
+      </w:r>
+      <w:proofErr w:type="spellStart"/>
+      <w:r>
+        <w:rPr>
+          <w:b/>
+          <w:bCs/>
+          <w:i/>
+          <w:iCs/>
+        </w:rPr>
+        <w:t>LineDemo</w:t>
+      </w:r>
+      <w:proofErr w:type="spellEnd"/>
       <w:r>
         <w:t xml:space="preserve"> that lets the user choose a </w:t>
       </w:r>
@@ -2318,7 +2676,15 @@
         <w:pStyle w:val="Body"/>
       </w:pPr>
       <w:r>
-        <w:t>Here we re-used the rainbow color stops, and made the radius of the outer circle 125 pixels.</w:t>
+        <w:t xml:space="preserve">Here we re-used the rainbow color </w:t>
+      </w:r>
+      <w:proofErr w:type="gramStart"/>
+      <w:r>
+        <w:t>stops, and</w:t>
+      </w:r>
+      <w:proofErr w:type="gramEnd"/>
+      <w:r>
+        <w:t xml:space="preserve"> made the radius of the outer circle 125 pixels.</w:t>
       </w:r>
       <w:r>
         <w:rPr>
@@ -2371,11 +2737,27 @@
       <w:r>
         <w:t xml:space="preserve">- “Patterns” section. Patterns are really easy — just call </w:t>
       </w:r>
+      <w:proofErr w:type="spellStart"/>
+      <w:proofErr w:type="gramStart"/>
       <w:r>
         <w:rPr>
           <w:rFonts w:ascii="Courier New" w:hAnsi="Courier New"/>
         </w:rPr>
-        <w:t xml:space="preserve">createPattern() </w:t>
+        <w:t>createPattern</w:t>
+      </w:r>
+      <w:proofErr w:type="spellEnd"/>
+      <w:r>
+        <w:rPr>
+          <w:rFonts w:ascii="Courier New" w:hAnsi="Courier New"/>
+        </w:rPr>
+        <w:t>(</w:t>
+      </w:r>
+      <w:proofErr w:type="gramEnd"/>
+      <w:r>
+        <w:rPr>
+          <w:rFonts w:ascii="Courier New" w:hAnsi="Courier New"/>
+        </w:rPr>
+        <w:t xml:space="preserve">) </w:t>
       </w:r>
       <w:r>
         <w:t>and pass in an image (or a video, or another canvas). See some code examples here:</w:t>
@@ -2409,7 +2791,15 @@
         <w:pStyle w:val="Body"/>
       </w:pPr>
       <w:r>
-        <w:t xml:space="preserve">• Take a look at the sample code for </w:t>
+        <w:t xml:space="preserve">• </w:t>
+      </w:r>
+      <w:proofErr w:type="gramStart"/>
+      <w:r>
+        <w:t>Take a look</w:t>
+      </w:r>
+      <w:proofErr w:type="gramEnd"/>
+      <w:r>
+        <w:t xml:space="preserve"> at the sample code for </w:t>
       </w:r>
       <w:r>
         <w:rPr>
@@ -2425,7 +2815,21 @@
         <w:rPr>
           <w:rFonts w:ascii="Courier New" w:hAnsi="Courier New"/>
         </w:rPr>
-        <w:t>&lt;img&gt;</w:t>
+        <w:t>&lt;</w:t>
+      </w:r>
+      <w:proofErr w:type="spellStart"/>
+      <w:r>
+        <w:rPr>
+          <w:rFonts w:ascii="Courier New" w:hAnsi="Courier New"/>
+        </w:rPr>
+        <w:t>img</w:t>
+      </w:r>
+      <w:proofErr w:type="spellEnd"/>
+      <w:r>
+        <w:rPr>
+          <w:rFonts w:ascii="Courier New" w:hAnsi="Courier New"/>
+        </w:rPr>
+        <w:t>&gt;</w:t>
       </w:r>
       <w:r>
         <w:t xml:space="preserve"> tag.</w:t>
@@ -2459,11 +2863,9 @@
           <w:i/>
           <w:iCs/>
         </w:rPr>
-        <w:t xml:space="preserve"> LineDemo D </w:t>
-      </w:r>
-      <w:r>
-        <w:t xml:space="preserve">- add a strokeStyle option to </w:t>
-      </w:r>
+        <w:t xml:space="preserve"> </w:t>
+      </w:r>
+      <w:proofErr w:type="spellStart"/>
       <w:r>
         <w:rPr>
           <w:b/>
@@ -2473,6 +2875,38 @@
         </w:rPr>
         <w:t>LineDemo</w:t>
       </w:r>
+      <w:proofErr w:type="spellEnd"/>
+      <w:r>
+        <w:rPr>
+          <w:b/>
+          <w:bCs/>
+          <w:i/>
+          <w:iCs/>
+        </w:rPr>
+        <w:t xml:space="preserve"> D </w:t>
+      </w:r>
+      <w:r>
+        <w:t xml:space="preserve">- add a </w:t>
+      </w:r>
+      <w:proofErr w:type="spellStart"/>
+      <w:r>
+        <w:t>strokeStyle</w:t>
+      </w:r>
+      <w:proofErr w:type="spellEnd"/>
+      <w:r>
+        <w:t xml:space="preserve"> option to </w:t>
+      </w:r>
+      <w:proofErr w:type="spellStart"/>
+      <w:r>
+        <w:rPr>
+          <w:b/>
+          <w:bCs/>
+          <w:i/>
+          <w:iCs/>
+        </w:rPr>
+        <w:t>LineDemo</w:t>
+      </w:r>
+      <w:proofErr w:type="spellEnd"/>
       <w:r>
         <w:t xml:space="preserve"> that lets the user choose a pattern.</w:t>
       </w:r>
@@ -2600,7 +3034,35 @@
         <w:rPr>
           <w:rFonts w:ascii="Courier New" w:hAnsi="Courier New"/>
         </w:rPr>
-        <w:t>&lt;img id="emoji" src="grimacing-face-emoji-small.png" /&gt;</w:t>
+        <w:t>&lt;</w:t>
+      </w:r>
+      <w:proofErr w:type="spellStart"/>
+      <w:r>
+        <w:rPr>
+          <w:rFonts w:ascii="Courier New" w:hAnsi="Courier New"/>
+        </w:rPr>
+        <w:t>img</w:t>
+      </w:r>
+      <w:proofErr w:type="spellEnd"/>
+      <w:r>
+        <w:rPr>
+          <w:rFonts w:ascii="Courier New" w:hAnsi="Courier New"/>
+        </w:rPr>
+        <w:t xml:space="preserve"> id="emoji" </w:t>
+      </w:r>
+      <w:proofErr w:type="spellStart"/>
+      <w:r>
+        <w:rPr>
+          <w:rFonts w:ascii="Courier New" w:hAnsi="Courier New"/>
+        </w:rPr>
+        <w:t>src</w:t>
+      </w:r>
+      <w:proofErr w:type="spellEnd"/>
+      <w:r>
+        <w:rPr>
+          <w:rFonts w:ascii="Courier New" w:hAnsi="Courier New"/>
+        </w:rPr>
+        <w:t>="grimacing-face-emoji-small.png" /&gt;</w:t>
       </w:r>
     </w:p>
     <w:p>
@@ -2631,8 +3093,16 @@
         <w:rPr>
           <w:rFonts w:ascii="Courier New" w:hAnsi="Courier New"/>
         </w:rPr>
-        <w:t>#emoji{</w:t>
-      </w:r>
+        <w:t>#</w:t>
+      </w:r>
+      <w:proofErr w:type="gramStart"/>
+      <w:r>
+        <w:rPr>
+          <w:rFonts w:ascii="Courier New" w:hAnsi="Courier New"/>
+        </w:rPr>
+        <w:t>emoji{</w:t>
+      </w:r>
+      <w:proofErr w:type="gramEnd"/>
     </w:p>
     <w:p>
       <w:pPr>
@@ -2652,20 +3122,35 @@
           <w:rFonts w:ascii="Courier New" w:hAnsi="Courier New"/>
         </w:rPr>
         <w:tab/>
-        <w:t>display:none;</w:t>
-      </w:r>
-    </w:p>
-    <w:p>
-      <w:pPr>
-        <w:pStyle w:val="Body"/>
+      </w:r>
+      <w:proofErr w:type="spellStart"/>
+      <w:proofErr w:type="gramStart"/>
+      <w:r>
         <w:rPr>
           <w:rFonts w:ascii="Courier New" w:hAnsi="Courier New"/>
         </w:rPr>
-      </w:pPr>
+        <w:t>display:none</w:t>
+      </w:r>
+      <w:proofErr w:type="spellEnd"/>
+      <w:proofErr w:type="gramEnd"/>
       <w:r>
         <w:rPr>
           <w:rFonts w:ascii="Courier New" w:hAnsi="Courier New"/>
         </w:rPr>
+        <w:t>;</w:t>
+      </w:r>
+    </w:p>
+    <w:p>
+      <w:pPr>
+        <w:pStyle w:val="Body"/>
+        <w:rPr>
+          <w:rFonts w:ascii="Courier New" w:hAnsi="Courier New"/>
+        </w:rPr>
+      </w:pPr>
+      <w:r>
+        <w:rPr>
+          <w:rFonts w:ascii="Courier New" w:hAnsi="Courier New"/>
+        </w:rPr>
         <w:t>}</w:t>
       </w:r>
     </w:p>
@@ -2685,14 +3170,24 @@
         </w:rPr>
       </w:pPr>
       <w:r>
-        <w:t xml:space="preserve">If your strokeStyleChooser </w:t>
-      </w:r>
+        <w:t xml:space="preserve">If your </w:t>
+      </w:r>
+      <w:proofErr w:type="spellStart"/>
+      <w:r>
+        <w:t>strokeStyleChooser</w:t>
+      </w:r>
+      <w:proofErr w:type="spellEnd"/>
+      <w:r>
+        <w:t xml:space="preserve"> </w:t>
+      </w:r>
+      <w:proofErr w:type="spellStart"/>
       <w:r>
         <w:rPr>
           <w:rFonts w:ascii="Courier New" w:hAnsi="Courier New"/>
         </w:rPr>
         <w:t>onchange</w:t>
       </w:r>
+      <w:proofErr w:type="spellEnd"/>
       <w:r>
         <w:t xml:space="preserve"> logic is getting ugly with a lot of if/else clauses, use </w:t>
       </w:r>
@@ -2791,6 +3286,7 @@
       <w:r>
         <w:t xml:space="preserve">Your final version of </w:t>
       </w:r>
+      <w:proofErr w:type="spellStart"/>
       <w:r>
         <w:rPr>
           <w:b/>
@@ -2800,6 +3296,7 @@
         </w:rPr>
         <w:t>LineDemo</w:t>
       </w:r>
+      <w:proofErr w:type="spellEnd"/>
       <w:r>
         <w:t xml:space="preserve"> should look like this:</w:t>
       </w:r>
@@ -2912,7 +3409,23 @@
           <w:b/>
           <w:bCs/>
         </w:rPr>
-        <w:t>ZIP and post LineDemo-D folder (with image files)</w:t>
+        <w:t xml:space="preserve">ZIP and post </w:t>
+      </w:r>
+      <w:proofErr w:type="spellStart"/>
+      <w:r>
+        <w:rPr>
+          <w:b/>
+          <w:bCs/>
+        </w:rPr>
+        <w:t>LineDemo</w:t>
+      </w:r>
+      <w:proofErr w:type="spellEnd"/>
+      <w:r>
+        <w:rPr>
+          <w:b/>
+          <w:bCs/>
+        </w:rPr>
+        <w:t>-D folder (with image files)</w:t>
       </w:r>
     </w:p>
     <w:p>
@@ -3111,27 +3624,74 @@
       <w:pPr>
         <w:pStyle w:val="Body"/>
       </w:pPr>
+      <w:proofErr w:type="spellStart"/>
+      <w:proofErr w:type="gramStart"/>
       <w:r>
         <w:rPr>
           <w:rFonts w:ascii="Courier New" w:hAnsi="Courier New"/>
         </w:rPr>
-        <w:t>ctx.</w:t>
+        <w:t>ctx</w:t>
+      </w:r>
+      <w:proofErr w:type="spellEnd"/>
+      <w:r>
+        <w:rPr>
+          <w:rFonts w:ascii="Courier New" w:hAnsi="Courier New"/>
+        </w:rPr>
+        <w:t>.</w:t>
       </w:r>
       <w:r>
         <w:rPr>
           <w:rFonts w:ascii="Courier New" w:hAnsi="Courier New"/>
           <w:lang w:val="it-IT"/>
         </w:rPr>
-        <w:t xml:space="preserve">quadraticCurveTo(ctrlX, ctrlY, </w:t>
-      </w:r>
+        <w:t>quadraticCurveTo</w:t>
+      </w:r>
+      <w:proofErr w:type="gramEnd"/>
       <w:r>
         <w:rPr>
           <w:rFonts w:ascii="Courier New" w:hAnsi="Courier New"/>
-        </w:rPr>
-        <w:t xml:space="preserve">endX, endY) </w:t>
-      </w:r>
-      <w:r>
-        <w:t>draws bezier curves with 1 control point.</w:t>
+          <w:lang w:val="it-IT"/>
+        </w:rPr>
+        <w:t xml:space="preserve">(ctrlX, ctrlY, </w:t>
+      </w:r>
+      <w:proofErr w:type="spellStart"/>
+      <w:r>
+        <w:rPr>
+          <w:rFonts w:ascii="Courier New" w:hAnsi="Courier New"/>
+        </w:rPr>
+        <w:t>endX</w:t>
+      </w:r>
+      <w:proofErr w:type="spellEnd"/>
+      <w:r>
+        <w:rPr>
+          <w:rFonts w:ascii="Courier New" w:hAnsi="Courier New"/>
+        </w:rPr>
+        <w:t xml:space="preserve">, </w:t>
+      </w:r>
+      <w:proofErr w:type="spellStart"/>
+      <w:r>
+        <w:rPr>
+          <w:rFonts w:ascii="Courier New" w:hAnsi="Courier New"/>
+        </w:rPr>
+        <w:t>endY</w:t>
+      </w:r>
+      <w:proofErr w:type="spellEnd"/>
+      <w:r>
+        <w:rPr>
+          <w:rFonts w:ascii="Courier New" w:hAnsi="Courier New"/>
+        </w:rPr>
+        <w:t xml:space="preserve">) </w:t>
+      </w:r>
+      <w:r>
+        <w:t xml:space="preserve">draws </w:t>
+      </w:r>
+      <w:proofErr w:type="spellStart"/>
+      <w:r>
+        <w:t>bezier</w:t>
+      </w:r>
+      <w:proofErr w:type="spellEnd"/>
+      <w:r>
+        <w:t xml:space="preserve"> curves with 1 control point.</w:t>
       </w:r>
     </w:p>
     <w:p>
@@ -3150,27 +3710,73 @@
         </w:rPr>
         <w:t xml:space="preserve">ctx.bezierCurveTo(ctrlX, ctrlY, ctrlXa, ctrlYa, </w:t>
       </w:r>
+      <w:proofErr w:type="spellStart"/>
       <w:r>
         <w:rPr>
           <w:rFonts w:ascii="Courier New" w:hAnsi="Courier New"/>
         </w:rPr>
-        <w:t xml:space="preserve">endX, endY) </w:t>
-      </w:r>
-      <w:r>
-        <w:t>draws cubic bezier curves with 2 control points.</w:t>
-      </w:r>
-    </w:p>
-    <w:p>
-      <w:pPr>
-        <w:pStyle w:val="Body"/>
-      </w:pPr>
-    </w:p>
-    <w:p>
-      <w:pPr>
-        <w:pStyle w:val="Body"/>
-      </w:pPr>
-      <w:r>
-        <w:t>More on bezier curves  at these links:</w:t>
+        <w:t>endX</w:t>
+      </w:r>
+      <w:proofErr w:type="spellEnd"/>
+      <w:r>
+        <w:rPr>
+          <w:rFonts w:ascii="Courier New" w:hAnsi="Courier New"/>
+        </w:rPr>
+        <w:t xml:space="preserve">, </w:t>
+      </w:r>
+      <w:proofErr w:type="spellStart"/>
+      <w:r>
+        <w:rPr>
+          <w:rFonts w:ascii="Courier New" w:hAnsi="Courier New"/>
+        </w:rPr>
+        <w:t>endY</w:t>
+      </w:r>
+      <w:proofErr w:type="spellEnd"/>
+      <w:r>
+        <w:rPr>
+          <w:rFonts w:ascii="Courier New" w:hAnsi="Courier New"/>
+        </w:rPr>
+        <w:t xml:space="preserve">) </w:t>
+      </w:r>
+      <w:r>
+        <w:t xml:space="preserve">draws cubic </w:t>
+      </w:r>
+      <w:proofErr w:type="spellStart"/>
+      <w:r>
+        <w:t>bezier</w:t>
+      </w:r>
+      <w:proofErr w:type="spellEnd"/>
+      <w:r>
+        <w:t xml:space="preserve"> curves with 2 control points.</w:t>
+      </w:r>
+    </w:p>
+    <w:p>
+      <w:pPr>
+        <w:pStyle w:val="Body"/>
+      </w:pPr>
+    </w:p>
+    <w:p>
+      <w:pPr>
+        <w:pStyle w:val="Body"/>
+      </w:pPr>
+      <w:r>
+        <w:t xml:space="preserve">More on </w:t>
+      </w:r>
+      <w:proofErr w:type="spellStart"/>
+      <w:r>
+        <w:t>bezier</w:t>
+      </w:r>
+      <w:proofErr w:type="spellEnd"/>
+      <w:r>
+        <w:t xml:space="preserve"> </w:t>
+      </w:r>
+      <w:proofErr w:type="gramStart"/>
+      <w:r>
+        <w:t>curves  at</w:t>
+      </w:r>
+      <w:proofErr w:type="gramEnd"/>
+      <w:r>
+        <w:t xml:space="preserve"> these links:</w:t>
       </w:r>
     </w:p>
     <w:p>
@@ -3245,8 +3851,13 @@
           <w:numId w:val="8"/>
         </w:numPr>
       </w:pPr>
-      <w:r>
-        <w:t>Open up the</w:t>
+      <w:proofErr w:type="gramStart"/>
+      <w:r>
+        <w:t>Open up</w:t>
+      </w:r>
+      <w:proofErr w:type="gramEnd"/>
+      <w:r>
+        <w:t xml:space="preserve"> the</w:t>
       </w:r>
       <w:r>
         <w:rPr>
@@ -3256,7 +3867,31 @@
         <w:t xml:space="preserve"> 2-2-bezier-curves.html </w:t>
       </w:r>
       <w:r>
-        <w:t>file from mycourses. This gives the results of the previous code listings. The red line is a cubic bezier curve (2 control points), and the black line is a quadratic bezier curve (1 control point)</w:t>
+        <w:t xml:space="preserve">file from </w:t>
+      </w:r>
+      <w:proofErr w:type="spellStart"/>
+      <w:r>
+        <w:t>mycourses</w:t>
+      </w:r>
+      <w:proofErr w:type="spellEnd"/>
+      <w:r>
+        <w:t xml:space="preserve">. This gives the results of the previous code listings. The red line is a cubic </w:t>
+      </w:r>
+      <w:proofErr w:type="spellStart"/>
+      <w:r>
+        <w:t>bezier</w:t>
+      </w:r>
+      <w:proofErr w:type="spellEnd"/>
+      <w:r>
+        <w:t xml:space="preserve"> curve (2 control points), and the black line is a quadratic </w:t>
+      </w:r>
+      <w:proofErr w:type="spellStart"/>
+      <w:r>
+        <w:t>bezier</w:t>
+      </w:r>
+      <w:proofErr w:type="spellEnd"/>
+      <w:r>
+        <w:t xml:space="preserve"> curve (1 control point)</w:t>
       </w:r>
     </w:p>
     <w:p>
@@ -3460,7 +4095,15 @@
         <w:pStyle w:val="Body"/>
       </w:pPr>
       <w:r>
-        <w:t xml:space="preserve">2) Understanding and using bezier curves could really help you out in the upcoming </w:t>
+        <w:t xml:space="preserve">2) Understanding and using </w:t>
+      </w:r>
+      <w:proofErr w:type="spellStart"/>
+      <w:r>
+        <w:t>bezier</w:t>
+      </w:r>
+      <w:proofErr w:type="spellEnd"/>
+      <w:r>
+        <w:t xml:space="preserve"> curves could really help you out in the upcoming </w:t>
       </w:r>
       <w:r>
         <w:rPr>
@@ -3562,13 +4205,35 @@
         <w:pStyle w:val="Body"/>
       </w:pPr>
       <w:r>
-        <w:t>This is demoing how quadratic bezier curves work. The start, end, and control points can be dragged with the mouse, and the code you need to generate the curve will be presented in the</w:t>
+        <w:t xml:space="preserve">This is demoing how quadratic </w:t>
+      </w:r>
+      <w:proofErr w:type="spellStart"/>
+      <w:r>
+        <w:t>bezier</w:t>
+      </w:r>
+      <w:proofErr w:type="spellEnd"/>
+      <w:r>
+        <w:t xml:space="preserve"> curves work. The start, end, and control points can be dragged with the mouse, and the code you need to generate the curve will be presented in the</w:t>
       </w:r>
       <w:r>
         <w:rPr>
           <w:rFonts w:ascii="Courier New" w:hAnsi="Courier New"/>
         </w:rPr>
-        <w:t xml:space="preserve"> &lt;textarea&gt;</w:t>
+        <w:t xml:space="preserve"> &lt;</w:t>
+      </w:r>
+      <w:proofErr w:type="spellStart"/>
+      <w:r>
+        <w:rPr>
+          <w:rFonts w:ascii="Courier New" w:hAnsi="Courier New"/>
+        </w:rPr>
+        <w:t>textarea</w:t>
+      </w:r>
+      <w:proofErr w:type="spellEnd"/>
+      <w:r>
+        <w:rPr>
+          <w:rFonts w:ascii="Courier New" w:hAnsi="Courier New"/>
+        </w:rPr>
+        <w:t>&gt;</w:t>
       </w:r>
       <w:r>
         <w:t xml:space="preserve"> for your copy and paste pleasure (you can paste this canvas code into the previous example file to see it in action)</w:t>
@@ -3586,7 +4251,15 @@
       </w:pPr>
       <w:r>
         <w:lastRenderedPageBreak/>
-        <w:t xml:space="preserve">3) Similarly, to help you visualize how cubic bezier curves work, check out the </w:t>
+        <w:t xml:space="preserve">3) Similarly, to help you visualize how cubic </w:t>
+      </w:r>
+      <w:proofErr w:type="spellStart"/>
+      <w:r>
+        <w:t>bezier</w:t>
+      </w:r>
+      <w:proofErr w:type="spellEnd"/>
+      <w:r>
+        <w:t xml:space="preserve"> curves work, check out the </w:t>
       </w:r>
       <w:r>
         <w:rPr>
@@ -3683,7 +4356,15 @@
         <w:pStyle w:val="Body"/>
       </w:pPr>
       <w:r>
-        <w:t>The start, end, and both control points can be dragged with the mouse, and the code you need to generate the cubic bezier curve will be generated.</w:t>
+        <w:t xml:space="preserve">The start, end, and both control points can be dragged with the mouse, and the code you need to generate the cubic </w:t>
+      </w:r>
+      <w:proofErr w:type="spellStart"/>
+      <w:r>
+        <w:t>bezier</w:t>
+      </w:r>
+      <w:proofErr w:type="spellEnd"/>
+      <w:r>
+        <w:t xml:space="preserve"> curve will be generated.</w:t>
       </w:r>
     </w:p>
     <w:p>
@@ -3707,21 +4388,27 @@
       <w:r>
         <w:t xml:space="preserve">ags that have CSS </w:t>
       </w:r>
+      <w:proofErr w:type="spellStart"/>
+      <w:proofErr w:type="gramStart"/>
       <w:r>
         <w:rPr>
           <w:rFonts w:ascii="Courier New" w:hAnsi="Courier New"/>
         </w:rPr>
         <w:t>position:absolute</w:t>
       </w:r>
+      <w:proofErr w:type="spellEnd"/>
+      <w:proofErr w:type="gramEnd"/>
       <w:r>
         <w:t xml:space="preserve"> - and we move them with the </w:t>
       </w:r>
+      <w:proofErr w:type="spellStart"/>
       <w:r>
         <w:rPr>
           <w:rFonts w:ascii="Courier New" w:hAnsi="Courier New"/>
         </w:rPr>
         <w:t>mousemove</w:t>
       </w:r>
+      <w:proofErr w:type="spellEnd"/>
       <w:r>
         <w:t xml:space="preserve"> event.</w:t>
       </w:r>
@@ -3748,7 +4435,15 @@
         <w:t xml:space="preserve">animated-curves-playground.html </w:t>
       </w:r>
       <w:r>
-        <w:t>demo file. Here we’re just moving the quadratic bezier curve control point around on the screen.</w:t>
+        <w:t xml:space="preserve">demo file. Here we’re just moving the quadratic </w:t>
+      </w:r>
+      <w:proofErr w:type="spellStart"/>
+      <w:r>
+        <w:t>bezier</w:t>
+      </w:r>
+      <w:proofErr w:type="spellEnd"/>
+      <w:r>
+        <w:t xml:space="preserve"> curve control point around on the screen.</w:t>
       </w:r>
     </w:p>
     <w:p>
@@ -4260,11 +4955,27 @@
       <w:r>
         <w:t xml:space="preserve">to use as a starting point. Animate at least one of the control points using </w:t>
       </w:r>
+      <w:proofErr w:type="spellStart"/>
+      <w:proofErr w:type="gramStart"/>
       <w:r>
         <w:rPr>
           <w:rFonts w:ascii="Courier New" w:hAnsi="Courier New"/>
         </w:rPr>
-        <w:t>requestAnimationFrame()</w:t>
+        <w:t>requestAnimationFrame</w:t>
+      </w:r>
+      <w:proofErr w:type="spellEnd"/>
+      <w:r>
+        <w:rPr>
+          <w:rFonts w:ascii="Courier New" w:hAnsi="Courier New"/>
+        </w:rPr>
+        <w:t>(</w:t>
+      </w:r>
+      <w:proofErr w:type="gramEnd"/>
+      <w:r>
+        <w:rPr>
+          <w:rFonts w:ascii="Courier New" w:hAnsi="Courier New"/>
+        </w:rPr>
+        <w:t>)</w:t>
       </w:r>
       <w:r>
         <w:t xml:space="preserve"> - see the previous example for ideas.</w:t>
@@ -4376,6 +5087,8 @@
       <w:r>
         <w:t xml:space="preserve">Make </w:t>
       </w:r>
+      <w:proofErr w:type="spellStart"/>
+      <w:proofErr w:type="gramStart"/>
       <w:r>
         <w:rPr>
           <w:rFonts w:ascii="Courier New" w:hAnsi="Courier New"/>
@@ -4391,6 +5104,8 @@
         </w:rPr>
         <w:t>ctrlY</w:t>
       </w:r>
+      <w:proofErr w:type="spellEnd"/>
+      <w:proofErr w:type="gramEnd"/>
       <w:r>
         <w:t xml:space="preserve">, </w:t>
       </w:r>
@@ -4425,12 +5140,14 @@
       <w:r>
         <w:t xml:space="preserve">- If you decide to animate a second control point, you’ll need a </w:t>
       </w:r>
+      <w:proofErr w:type="spellStart"/>
       <w:r>
         <w:rPr>
           <w:rFonts w:ascii="Courier New" w:hAnsi="Courier New"/>
         </w:rPr>
         <w:t>vectora</w:t>
       </w:r>
+      <w:proofErr w:type="spellEnd"/>
       <w:r>
         <w:t xml:space="preserve"> global</w:t>
       </w:r>
@@ -4468,29 +5185,61 @@
       <w:r>
         <w:t xml:space="preserve">you won’t need </w:t>
       </w:r>
+      <w:proofErr w:type="spellStart"/>
+      <w:proofErr w:type="gramStart"/>
       <w:r>
         <w:rPr>
           <w:rFonts w:ascii="Courier New" w:hAnsi="Courier New"/>
         </w:rPr>
-        <w:t>parseInt()</w:t>
+        <w:t>parseInt</w:t>
+      </w:r>
+      <w:proofErr w:type="spellEnd"/>
+      <w:r>
+        <w:rPr>
+          <w:rFonts w:ascii="Courier New" w:hAnsi="Courier New"/>
+        </w:rPr>
+        <w:t>(</w:t>
+      </w:r>
+      <w:proofErr w:type="gramEnd"/>
+      <w:r>
+        <w:rPr>
+          <w:rFonts w:ascii="Courier New" w:hAnsi="Courier New"/>
+        </w:rPr>
+        <w:t>)</w:t>
       </w:r>
       <w:r>
         <w:t xml:space="preserve"> or </w:t>
       </w:r>
+      <w:proofErr w:type="spellStart"/>
       <w:r>
         <w:rPr>
           <w:rFonts w:ascii="Courier New" w:hAnsi="Courier New"/>
         </w:rPr>
-        <w:t xml:space="preserve">parseFloat() </w:t>
+        <w:t>parseFloat</w:t>
+      </w:r>
+      <w:proofErr w:type="spellEnd"/>
+      <w:r>
+        <w:rPr>
+          <w:rFonts w:ascii="Courier New" w:hAnsi="Courier New"/>
+        </w:rPr>
+        <w:t xml:space="preserve">() </w:t>
       </w:r>
       <w:r>
         <w:t xml:space="preserve">or </w:t>
       </w:r>
+      <w:proofErr w:type="spellStart"/>
       <w:r>
         <w:rPr>
           <w:rFonts w:ascii="Courier New" w:hAnsi="Courier New"/>
         </w:rPr>
-        <w:t>toFixed()</w:t>
+        <w:t>toFixed</w:t>
+      </w:r>
+      <w:proofErr w:type="spellEnd"/>
+      <w:r>
+        <w:rPr>
+          <w:rFonts w:ascii="Courier New" w:hAnsi="Courier New"/>
+        </w:rPr>
+        <w:t>()</w:t>
       </w:r>
       <w:r>
         <w:t xml:space="preserve"> from the previous example. We only needed those because we were animating DOM elements. This HW is much simpler in that everything is happening in canvas.</w:t>
@@ -4760,6 +5509,7 @@
           <w:u w:val="single"/>
         </w:rPr>
       </w:pPr>
+      <w:proofErr w:type="spellStart"/>
       <w:r>
         <w:rPr>
           <w:rFonts w:ascii="Avenir Book" w:hAnsi="Avenir Book"/>
@@ -4767,7 +5517,17 @@
           <w:sz w:val="26"/>
           <w:u w:val="single"/>
         </w:rPr>
-        <w:t xml:space="preserve">LineDemo-D </w:t>
+        <w:t>LineDemo</w:t>
+      </w:r>
+      <w:proofErr w:type="spellEnd"/>
+      <w:r>
+        <w:rPr>
+          <w:rFonts w:ascii="Avenir Book" w:hAnsi="Avenir Book"/>
+          <w:b/>
+          <w:sz w:val="26"/>
+          <w:u w:val="single"/>
+        </w:rPr>
+        <w:t xml:space="preserve">-D </w:t>
       </w:r>
       <w:r>
         <w:rPr>
@@ -5244,6 +6004,7 @@
                 <w:bdr w:val="none" w:sz="0" w:space="0" w:color="auto"/>
               </w:rPr>
             </w:pPr>
+            <w:bookmarkStart w:id="0" w:name="_GoBack" w:colFirst="0" w:colLast="1"/>
           </w:p>
         </w:tc>
         <w:tc>
@@ -6015,6 +6776,7 @@
           </w:p>
         </w:tc>
       </w:tr>
+      <w:bookmarkEnd w:id="0"/>
     </w:tbl>
     <w:p>
       <w:pPr>
@@ -6570,7 +7332,43 @@
                 <w:sz w:val="16"/>
                 <w:szCs w:val="16"/>
               </w:rPr>
-              <w:t>Math Operations – Uses proper math operations (speed, vector, bezier curve, etc)</w:t>
+              <w:t xml:space="preserve">Math Operations – Uses proper math operations (speed, vector, </w:t>
+            </w:r>
+            <w:proofErr w:type="spellStart"/>
+            <w:r>
+              <w:rPr>
+                <w:rFonts w:ascii="Arial" w:hAnsi="Arial" w:cs="Arial"/>
+                <w:sz w:val="16"/>
+                <w:szCs w:val="16"/>
+              </w:rPr>
+              <w:t>bezier</w:t>
+            </w:r>
+            <w:proofErr w:type="spellEnd"/>
+            <w:r>
+              <w:rPr>
+                <w:rFonts w:ascii="Arial" w:hAnsi="Arial" w:cs="Arial"/>
+                <w:sz w:val="16"/>
+                <w:szCs w:val="16"/>
+              </w:rPr>
+              <w:t xml:space="preserve"> curve, </w:t>
+            </w:r>
+            <w:proofErr w:type="spellStart"/>
+            <w:r>
+              <w:rPr>
+                <w:rFonts w:ascii="Arial" w:hAnsi="Arial" w:cs="Arial"/>
+                <w:sz w:val="16"/>
+                <w:szCs w:val="16"/>
+              </w:rPr>
+              <w:t>etc</w:t>
+            </w:r>
+            <w:proofErr w:type="spellEnd"/>
+            <w:r>
+              <w:rPr>
+                <w:rFonts w:ascii="Arial" w:hAnsi="Arial" w:cs="Arial"/>
+                <w:sz w:val="16"/>
+                <w:szCs w:val="16"/>
+              </w:rPr>
+              <w:t>)</w:t>
             </w:r>
             <w:r>
               <w:rPr>
@@ -7269,6 +8067,7 @@
         </w:rPr>
         <w:t xml:space="preserve">ZIP up your </w:t>
       </w:r>
+      <w:proofErr w:type="spellStart"/>
       <w:r>
         <w:rPr>
           <w:b/>
@@ -7276,14 +8075,56 @@
           <w:sz w:val="22"/>
           <w:szCs w:val="22"/>
         </w:rPr>
-        <w:t xml:space="preserve">LineDemo-D </w:t>
-      </w:r>
-      <w:r>
-        <w:rPr>
+        <w:t>LineDemo</w:t>
+      </w:r>
+      <w:proofErr w:type="spellEnd"/>
+      <w:r>
+        <w:rPr>
+          <w:b/>
+          <w:bCs/>
           <w:sz w:val="22"/>
           <w:szCs w:val="22"/>
         </w:rPr>
-        <w:t>folder and submit it to the mycourses dropbox - you can earn up to 10/10 points on this first assignment.</w:t>
+        <w:t xml:space="preserve">-D </w:t>
+      </w:r>
+      <w:r>
+        <w:rPr>
+          <w:sz w:val="22"/>
+          <w:szCs w:val="22"/>
+        </w:rPr>
+        <w:t xml:space="preserve">folder and submit it to the </w:t>
+      </w:r>
+      <w:proofErr w:type="spellStart"/>
+      <w:r>
+        <w:rPr>
+          <w:sz w:val="22"/>
+          <w:szCs w:val="22"/>
+        </w:rPr>
+        <w:t>mycourses</w:t>
+      </w:r>
+      <w:proofErr w:type="spellEnd"/>
+      <w:r>
+        <w:rPr>
+          <w:sz w:val="22"/>
+          <w:szCs w:val="22"/>
+        </w:rPr>
+        <w:t xml:space="preserve"> </w:t>
+      </w:r>
+      <w:proofErr w:type="spellStart"/>
+      <w:r>
+        <w:rPr>
+          <w:sz w:val="22"/>
+          <w:szCs w:val="22"/>
+        </w:rPr>
+        <w:t>dropbox</w:t>
+      </w:r>
+      <w:proofErr w:type="spellEnd"/>
+      <w:r>
+        <w:rPr>
+          <w:sz w:val="22"/>
+          <w:szCs w:val="22"/>
+        </w:rPr>
+        <w:t xml:space="preserve"> - you can earn up to 10/10 points on this first assignment.</w:t>
       </w:r>
       <w:r>
         <w:rPr>
@@ -7298,7 +8139,25 @@
           <w:sz w:val="22"/>
           <w:szCs w:val="22"/>
         </w:rPr>
-        <w:t xml:space="preserve">Upload your file to banjo and submit the link in the submission comments of the dropbox. </w:t>
+        <w:t xml:space="preserve">Upload your file to banjo and submit the link in the submission comments of the </w:t>
+      </w:r>
+      <w:proofErr w:type="spellStart"/>
+      <w:r>
+        <w:rPr>
+          <w:b/>
+          <w:sz w:val="22"/>
+          <w:szCs w:val="22"/>
+        </w:rPr>
+        <w:t>dropbox</w:t>
+      </w:r>
+      <w:proofErr w:type="spellEnd"/>
+      <w:r>
+        <w:rPr>
+          <w:b/>
+          <w:sz w:val="22"/>
+          <w:szCs w:val="22"/>
+        </w:rPr>
+        <w:t xml:space="preserve">. </w:t>
       </w:r>
     </w:p>
     <w:p>
@@ -7340,7 +8199,39 @@
           <w:sz w:val="22"/>
           <w:szCs w:val="22"/>
         </w:rPr>
-        <w:t>file and submit it to the mycourses dropbox - this counts as the second assignment and is worth up to 10/10 points</w:t>
+        <w:t xml:space="preserve">file and submit it to the </w:t>
+      </w:r>
+      <w:proofErr w:type="spellStart"/>
+      <w:r>
+        <w:rPr>
+          <w:sz w:val="22"/>
+          <w:szCs w:val="22"/>
+        </w:rPr>
+        <w:t>mycourses</w:t>
+      </w:r>
+      <w:proofErr w:type="spellEnd"/>
+      <w:r>
+        <w:rPr>
+          <w:sz w:val="22"/>
+          <w:szCs w:val="22"/>
+        </w:rPr>
+        <w:t xml:space="preserve"> </w:t>
+      </w:r>
+      <w:proofErr w:type="spellStart"/>
+      <w:r>
+        <w:rPr>
+          <w:sz w:val="22"/>
+          <w:szCs w:val="22"/>
+        </w:rPr>
+        <w:t>dropbox</w:t>
+      </w:r>
+      <w:proofErr w:type="spellEnd"/>
+      <w:r>
+        <w:rPr>
+          <w:sz w:val="22"/>
+          <w:szCs w:val="22"/>
+        </w:rPr>
+        <w:t xml:space="preserve"> - this counts as the second assignment and is worth up to 10/10 points</w:t>
       </w:r>
       <w:r>
         <w:rPr>
@@ -7355,10 +8246,26 @@
           <w:sz w:val="22"/>
           <w:szCs w:val="22"/>
         </w:rPr>
-        <w:t>Upload your file to banjo and submit the link in the submission comments of the dropbox.</w:t>
-      </w:r>
-      <w:bookmarkStart w:id="0" w:name="_GoBack"/>
-      <w:bookmarkEnd w:id="0"/>
+        <w:t xml:space="preserve">Upload your file to banjo and submit the link in the submission comments of the </w:t>
+      </w:r>
+      <w:proofErr w:type="spellStart"/>
+      <w:r>
+        <w:rPr>
+          <w:b/>
+          <w:sz w:val="22"/>
+          <w:szCs w:val="22"/>
+        </w:rPr>
+        <w:t>dropbox</w:t>
+      </w:r>
+      <w:proofErr w:type="spellEnd"/>
+      <w:r>
+        <w:rPr>
+          <w:b/>
+          <w:sz w:val="22"/>
+          <w:szCs w:val="22"/>
+        </w:rPr>
+        <w:t>.</w:t>
+      </w:r>
     </w:p>
     <w:sectPr>
       <w:headerReference w:type="default" r:id="rId35"/>
@@ -7373,7 +8280,7 @@
 </file>
 
 <file path=word/endnotes.xml><?xml version="1.0" encoding="utf-8"?>
-<w:endnotes xmlns:wpc="http://schemas.microsoft.com/office/word/2010/wordprocessingCanvas" xmlns:cx="http://schemas.microsoft.com/office/drawing/2014/chartex" xmlns:cx1="http://schemas.microsoft.com/office/drawing/2015/9/8/chartex" xmlns:mc="http://schemas.openxmlformats.org/markup-compatibility/2006" xmlns:o="urn:schemas-microsoft-com:office:office" xmlns:r="http://schemas.openxmlformats.org/officeDocument/2006/relationships" xmlns:m="http://schemas.openxmlformats.org/officeDocument/2006/math" xmlns:v="urn:schemas-microsoft-com:vml" xmlns:wp14="http://schemas.microsoft.com/office/word/2010/wordprocessingDrawing" xmlns:wp="http://schemas.openxmlformats.org/drawingml/2006/wordprocessingDrawing" xmlns:w10="urn:schemas-microsoft-com:office:word" xmlns:w="http://schemas.openxmlformats.org/wordprocessingml/2006/main" xmlns:w14="http://schemas.microsoft.com/office/word/2010/wordml" xmlns:w15="http://schemas.microsoft.com/office/word/2012/wordml" xmlns:w16se="http://schemas.microsoft.com/office/word/2015/wordml/symex" xmlns:wpg="http://schemas.microsoft.com/office/word/2010/wordprocessingGroup" xmlns:wpi="http://schemas.microsoft.com/office/word/2010/wordprocessingInk" xmlns:wne="http://schemas.microsoft.com/office/word/2006/wordml" xmlns:wps="http://schemas.microsoft.com/office/word/2010/wordprocessingShape" mc:Ignorable="w14 w15 w16se wp14">
+<w:endnotes xmlns:wpc="http://schemas.microsoft.com/office/word/2010/wordprocessingCanvas" xmlns:cx="http://schemas.microsoft.com/office/drawing/2014/chartex" xmlns:cx1="http://schemas.microsoft.com/office/drawing/2015/9/8/chartex" xmlns:cx2="http://schemas.microsoft.com/office/drawing/2015/10/21/chartex" xmlns:cx3="http://schemas.microsoft.com/office/drawing/2016/5/9/chartex" xmlns:cx4="http://schemas.microsoft.com/office/drawing/2016/5/10/chartex" xmlns:cx5="http://schemas.microsoft.com/office/drawing/2016/5/11/chartex" xmlns:cx6="http://schemas.microsoft.com/office/drawing/2016/5/12/chartex" xmlns:cx7="http://schemas.microsoft.com/office/drawing/2016/5/13/chartex" xmlns:cx8="http://schemas.microsoft.com/office/drawing/2016/5/14/chartex" xmlns:mc="http://schemas.openxmlformats.org/markup-compatibility/2006" xmlns:aink="http://schemas.microsoft.com/office/drawing/2016/ink" xmlns:am3d="http://schemas.microsoft.com/office/drawing/2017/model3d" xmlns:o="urn:schemas-microsoft-com:office:office" xmlns:r="http://schemas.openxmlformats.org/officeDocument/2006/relationships" xmlns:m="http://schemas.openxmlformats.org/officeDocument/2006/math" xmlns:v="urn:schemas-microsoft-com:vml" xmlns:wp14="http://schemas.microsoft.com/office/word/2010/wordprocessingDrawing" xmlns:wp="http://schemas.openxmlformats.org/drawingml/2006/wordprocessingDrawing" xmlns:w10="urn:schemas-microsoft-com:office:word" xmlns:w="http://schemas.openxmlformats.org/wordprocessingml/2006/main" xmlns:w14="http://schemas.microsoft.com/office/word/2010/wordml" xmlns:w15="http://schemas.microsoft.com/office/word/2012/wordml" xmlns:w16cid="http://schemas.microsoft.com/office/word/2016/wordml/cid" xmlns:w16se="http://schemas.microsoft.com/office/word/2015/wordml/symex" xmlns:wpg="http://schemas.microsoft.com/office/word/2010/wordprocessingGroup" xmlns:wpi="http://schemas.microsoft.com/office/word/2010/wordprocessingInk" xmlns:wne="http://schemas.microsoft.com/office/word/2006/wordml" xmlns:wps="http://schemas.microsoft.com/office/word/2010/wordprocessingShape" mc:Ignorable="w14 w15 w16se w16cid wp14">
   <w:endnote w:type="separator" w:id="-1">
     <w:p>
       <w:r>
@@ -7392,7 +8299,7 @@
 </file>
 
 <file path=word/footer1.xml><?xml version="1.0" encoding="utf-8"?>
-<w:ftr xmlns:wpc="http://schemas.microsoft.com/office/word/2010/wordprocessingCanvas" xmlns:cx="http://schemas.microsoft.com/office/drawing/2014/chartex" xmlns:cx1="http://schemas.microsoft.com/office/drawing/2015/9/8/chartex" xmlns:mc="http://schemas.openxmlformats.org/markup-compatibility/2006" xmlns:o="urn:schemas-microsoft-com:office:office" xmlns:r="http://schemas.openxmlformats.org/officeDocument/2006/relationships" xmlns:m="http://schemas.openxmlformats.org/officeDocument/2006/math" xmlns:v="urn:schemas-microsoft-com:vml" xmlns:wp14="http://schemas.microsoft.com/office/word/2010/wordprocessingDrawing" xmlns:wp="http://schemas.openxmlformats.org/drawingml/2006/wordprocessingDrawing" xmlns:w10="urn:schemas-microsoft-com:office:word" xmlns:w="http://schemas.openxmlformats.org/wordprocessingml/2006/main" xmlns:w14="http://schemas.microsoft.com/office/word/2010/wordml" xmlns:w15="http://schemas.microsoft.com/office/word/2012/wordml" xmlns:w16se="http://schemas.microsoft.com/office/word/2015/wordml/symex" xmlns:wpg="http://schemas.microsoft.com/office/word/2010/wordprocessingGroup" xmlns:wpi="http://schemas.microsoft.com/office/word/2010/wordprocessingInk" xmlns:wne="http://schemas.microsoft.com/office/word/2006/wordml" xmlns:wps="http://schemas.microsoft.com/office/word/2010/wordprocessingShape" mc:Ignorable="w14 w15 w16se wp14">
+<w:ftr xmlns:wpc="http://schemas.microsoft.com/office/word/2010/wordprocessingCanvas" xmlns:cx="http://schemas.microsoft.com/office/drawing/2014/chartex" xmlns:cx1="http://schemas.microsoft.com/office/drawing/2015/9/8/chartex" xmlns:cx2="http://schemas.microsoft.com/office/drawing/2015/10/21/chartex" xmlns:cx3="http://schemas.microsoft.com/office/drawing/2016/5/9/chartex" xmlns:cx4="http://schemas.microsoft.com/office/drawing/2016/5/10/chartex" xmlns:cx5="http://schemas.microsoft.com/office/drawing/2016/5/11/chartex" xmlns:cx6="http://schemas.microsoft.com/office/drawing/2016/5/12/chartex" xmlns:cx7="http://schemas.microsoft.com/office/drawing/2016/5/13/chartex" xmlns:cx8="http://schemas.microsoft.com/office/drawing/2016/5/14/chartex" xmlns:mc="http://schemas.openxmlformats.org/markup-compatibility/2006" xmlns:aink="http://schemas.microsoft.com/office/drawing/2016/ink" xmlns:am3d="http://schemas.microsoft.com/office/drawing/2017/model3d" xmlns:o="urn:schemas-microsoft-com:office:office" xmlns:r="http://schemas.openxmlformats.org/officeDocument/2006/relationships" xmlns:m="http://schemas.openxmlformats.org/officeDocument/2006/math" xmlns:v="urn:schemas-microsoft-com:vml" xmlns:wp14="http://schemas.microsoft.com/office/word/2010/wordprocessingDrawing" xmlns:wp="http://schemas.openxmlformats.org/drawingml/2006/wordprocessingDrawing" xmlns:w10="urn:schemas-microsoft-com:office:word" xmlns:w="http://schemas.openxmlformats.org/wordprocessingml/2006/main" xmlns:w14="http://schemas.microsoft.com/office/word/2010/wordml" xmlns:w15="http://schemas.microsoft.com/office/word/2012/wordml" xmlns:w16cid="http://schemas.microsoft.com/office/word/2016/wordml/cid" xmlns:w16se="http://schemas.microsoft.com/office/word/2015/wordml/symex" xmlns:wpg="http://schemas.microsoft.com/office/word/2010/wordprocessingGroup" xmlns:wpi="http://schemas.microsoft.com/office/word/2010/wordprocessingInk" xmlns:wne="http://schemas.microsoft.com/office/word/2006/wordml" xmlns:wps="http://schemas.microsoft.com/office/word/2010/wordprocessingShape" mc:Ignorable="w14 w15 w16se w16cid wp14">
   <w:p>
     <w:pPr>
       <w:pStyle w:val="HeaderFooter"/>
@@ -7471,7 +8378,7 @@
 </file>
 
 <file path=word/footer2.xml><?xml version="1.0" encoding="utf-8"?>
-<w:ftr xmlns:wpc="http://schemas.microsoft.com/office/word/2010/wordprocessingCanvas" xmlns:cx="http://schemas.microsoft.com/office/drawing/2014/chartex" xmlns:cx1="http://schemas.microsoft.com/office/drawing/2015/9/8/chartex" xmlns:mc="http://schemas.openxmlformats.org/markup-compatibility/2006" xmlns:o="urn:schemas-microsoft-com:office:office" xmlns:r="http://schemas.openxmlformats.org/officeDocument/2006/relationships" xmlns:m="http://schemas.openxmlformats.org/officeDocument/2006/math" xmlns:v="urn:schemas-microsoft-com:vml" xmlns:wp14="http://schemas.microsoft.com/office/word/2010/wordprocessingDrawing" xmlns:wp="http://schemas.openxmlformats.org/drawingml/2006/wordprocessingDrawing" xmlns:w10="urn:schemas-microsoft-com:office:word" xmlns:w="http://schemas.openxmlformats.org/wordprocessingml/2006/main" xmlns:w14="http://schemas.microsoft.com/office/word/2010/wordml" xmlns:w15="http://schemas.microsoft.com/office/word/2012/wordml" xmlns:w16se="http://schemas.microsoft.com/office/word/2015/wordml/symex" xmlns:wpg="http://schemas.microsoft.com/office/word/2010/wordprocessingGroup" xmlns:wpi="http://schemas.microsoft.com/office/word/2010/wordprocessingInk" xmlns:wne="http://schemas.microsoft.com/office/word/2006/wordml" xmlns:wps="http://schemas.microsoft.com/office/word/2010/wordprocessingShape" mc:Ignorable="w14 w15 w16se wp14">
+<w:ftr xmlns:wpc="http://schemas.microsoft.com/office/word/2010/wordprocessingCanvas" xmlns:cx="http://schemas.microsoft.com/office/drawing/2014/chartex" xmlns:cx1="http://schemas.microsoft.com/office/drawing/2015/9/8/chartex" xmlns:cx2="http://schemas.microsoft.com/office/drawing/2015/10/21/chartex" xmlns:cx3="http://schemas.microsoft.com/office/drawing/2016/5/9/chartex" xmlns:cx4="http://schemas.microsoft.com/office/drawing/2016/5/10/chartex" xmlns:cx5="http://schemas.microsoft.com/office/drawing/2016/5/11/chartex" xmlns:cx6="http://schemas.microsoft.com/office/drawing/2016/5/12/chartex" xmlns:cx7="http://schemas.microsoft.com/office/drawing/2016/5/13/chartex" xmlns:cx8="http://schemas.microsoft.com/office/drawing/2016/5/14/chartex" xmlns:mc="http://schemas.openxmlformats.org/markup-compatibility/2006" xmlns:aink="http://schemas.microsoft.com/office/drawing/2016/ink" xmlns:am3d="http://schemas.microsoft.com/office/drawing/2017/model3d" xmlns:o="urn:schemas-microsoft-com:office:office" xmlns:r="http://schemas.openxmlformats.org/officeDocument/2006/relationships" xmlns:m="http://schemas.openxmlformats.org/officeDocument/2006/math" xmlns:v="urn:schemas-microsoft-com:vml" xmlns:wp14="http://schemas.microsoft.com/office/word/2010/wordprocessingDrawing" xmlns:wp="http://schemas.openxmlformats.org/drawingml/2006/wordprocessingDrawing" xmlns:w10="urn:schemas-microsoft-com:office:word" xmlns:w="http://schemas.openxmlformats.org/wordprocessingml/2006/main" xmlns:w14="http://schemas.microsoft.com/office/word/2010/wordml" xmlns:w15="http://schemas.microsoft.com/office/word/2012/wordml" xmlns:w16cid="http://schemas.microsoft.com/office/word/2016/wordml/cid" xmlns:w16se="http://schemas.microsoft.com/office/word/2015/wordml/symex" xmlns:wpg="http://schemas.microsoft.com/office/word/2010/wordprocessingGroup" xmlns:wpi="http://schemas.microsoft.com/office/word/2010/wordprocessingInk" xmlns:wne="http://schemas.microsoft.com/office/word/2006/wordml" xmlns:wps="http://schemas.microsoft.com/office/word/2010/wordprocessingShape" mc:Ignorable="w14 w15 w16se w16cid wp14">
   <w:p>
     <w:pPr>
       <w:pStyle w:val="HeaderFooter"/>
@@ -7500,7 +8407,7 @@
         <w:noProof/>
         <w:color w:val="797979"/>
       </w:rPr>
-      <w:t>17</w:t>
+      <w:t>16</w:t>
     </w:r>
     <w:r>
       <w:rPr>
@@ -7550,7 +8457,7 @@
 </file>
 
 <file path=word/footnotes.xml><?xml version="1.0" encoding="utf-8"?>
-<w:footnotes xmlns:wpc="http://schemas.microsoft.com/office/word/2010/wordprocessingCanvas" xmlns:cx="http://schemas.microsoft.com/office/drawing/2014/chartex" xmlns:cx1="http://schemas.microsoft.com/office/drawing/2015/9/8/chartex" xmlns:mc="http://schemas.openxmlformats.org/markup-compatibility/2006" xmlns:o="urn:schemas-microsoft-com:office:office" xmlns:r="http://schemas.openxmlformats.org/officeDocument/2006/relationships" xmlns:m="http://schemas.openxmlformats.org/officeDocument/2006/math" xmlns:v="urn:schemas-microsoft-com:vml" xmlns:wp14="http://schemas.microsoft.com/office/word/2010/wordprocessingDrawing" xmlns:wp="http://schemas.openxmlformats.org/drawingml/2006/wordprocessingDrawing" xmlns:w10="urn:schemas-microsoft-com:office:word" xmlns:w="http://schemas.openxmlformats.org/wordprocessingml/2006/main" xmlns:w14="http://schemas.microsoft.com/office/word/2010/wordml" xmlns:w15="http://schemas.microsoft.com/office/word/2012/wordml" xmlns:w16se="http://schemas.microsoft.com/office/word/2015/wordml/symex" xmlns:wpg="http://schemas.microsoft.com/office/word/2010/wordprocessingGroup" xmlns:wpi="http://schemas.microsoft.com/office/word/2010/wordprocessingInk" xmlns:wne="http://schemas.microsoft.com/office/word/2006/wordml" xmlns:wps="http://schemas.microsoft.com/office/word/2010/wordprocessingShape" mc:Ignorable="w14 w15 w16se wp14">
+<w:footnotes xmlns:wpc="http://schemas.microsoft.com/office/word/2010/wordprocessingCanvas" xmlns:cx="http://schemas.microsoft.com/office/drawing/2014/chartex" xmlns:cx1="http://schemas.microsoft.com/office/drawing/2015/9/8/chartex" xmlns:cx2="http://schemas.microsoft.com/office/drawing/2015/10/21/chartex" xmlns:cx3="http://schemas.microsoft.com/office/drawing/2016/5/9/chartex" xmlns:cx4="http://schemas.microsoft.com/office/drawing/2016/5/10/chartex" xmlns:cx5="http://schemas.microsoft.com/office/drawing/2016/5/11/chartex" xmlns:cx6="http://schemas.microsoft.com/office/drawing/2016/5/12/chartex" xmlns:cx7="http://schemas.microsoft.com/office/drawing/2016/5/13/chartex" xmlns:cx8="http://schemas.microsoft.com/office/drawing/2016/5/14/chartex" xmlns:mc="http://schemas.openxmlformats.org/markup-compatibility/2006" xmlns:aink="http://schemas.microsoft.com/office/drawing/2016/ink" xmlns:am3d="http://schemas.microsoft.com/office/drawing/2017/model3d" xmlns:o="urn:schemas-microsoft-com:office:office" xmlns:r="http://schemas.openxmlformats.org/officeDocument/2006/relationships" xmlns:m="http://schemas.openxmlformats.org/officeDocument/2006/math" xmlns:v="urn:schemas-microsoft-com:vml" xmlns:wp14="http://schemas.microsoft.com/office/word/2010/wordprocessingDrawing" xmlns:wp="http://schemas.openxmlformats.org/drawingml/2006/wordprocessingDrawing" xmlns:w10="urn:schemas-microsoft-com:office:word" xmlns:w="http://schemas.openxmlformats.org/wordprocessingml/2006/main" xmlns:w14="http://schemas.microsoft.com/office/word/2010/wordml" xmlns:w15="http://schemas.microsoft.com/office/word/2012/wordml" xmlns:w16cid="http://schemas.microsoft.com/office/word/2016/wordml/cid" xmlns:w16se="http://schemas.microsoft.com/office/word/2015/wordml/symex" xmlns:wpg="http://schemas.microsoft.com/office/word/2010/wordprocessingGroup" xmlns:wpi="http://schemas.microsoft.com/office/word/2010/wordprocessingInk" xmlns:wne="http://schemas.microsoft.com/office/word/2006/wordml" xmlns:wps="http://schemas.microsoft.com/office/word/2010/wordprocessingShape" mc:Ignorable="w14 w15 w16se w16cid wp14">
   <w:footnote w:type="separator" w:id="-1">
     <w:p>
       <w:r>
@@ -7569,7 +8476,7 @@
 </file>
 
 <file path=word/header1.xml><?xml version="1.0" encoding="utf-8"?>
-<w:hdr xmlns:wpc="http://schemas.microsoft.com/office/word/2010/wordprocessingCanvas" xmlns:cx="http://schemas.microsoft.com/office/drawing/2014/chartex" xmlns:cx1="http://schemas.microsoft.com/office/drawing/2015/9/8/chartex" xmlns:mc="http://schemas.openxmlformats.org/markup-compatibility/2006" xmlns:o="urn:schemas-microsoft-com:office:office" xmlns:r="http://schemas.openxmlformats.org/officeDocument/2006/relationships" xmlns:m="http://schemas.openxmlformats.org/officeDocument/2006/math" xmlns:v="urn:schemas-microsoft-com:vml" xmlns:wp14="http://schemas.microsoft.com/office/word/2010/wordprocessingDrawing" xmlns:wp="http://schemas.openxmlformats.org/drawingml/2006/wordprocessingDrawing" xmlns:w10="urn:schemas-microsoft-com:office:word" xmlns:w="http://schemas.openxmlformats.org/wordprocessingml/2006/main" xmlns:w14="http://schemas.microsoft.com/office/word/2010/wordml" xmlns:w15="http://schemas.microsoft.com/office/word/2012/wordml" xmlns:w16se="http://schemas.microsoft.com/office/word/2015/wordml/symex" xmlns:wpg="http://schemas.microsoft.com/office/word/2010/wordprocessingGroup" xmlns:wpi="http://schemas.microsoft.com/office/word/2010/wordprocessingInk" xmlns:wne="http://schemas.microsoft.com/office/word/2006/wordml" xmlns:wps="http://schemas.microsoft.com/office/word/2010/wordprocessingShape" mc:Ignorable="w14 w15 w16se wp14">
+<w:hdr xmlns:wpc="http://schemas.microsoft.com/office/word/2010/wordprocessingCanvas" xmlns:cx="http://schemas.microsoft.com/office/drawing/2014/chartex" xmlns:cx1="http://schemas.microsoft.com/office/drawing/2015/9/8/chartex" xmlns:cx2="http://schemas.microsoft.com/office/drawing/2015/10/21/chartex" xmlns:cx3="http://schemas.microsoft.com/office/drawing/2016/5/9/chartex" xmlns:cx4="http://schemas.microsoft.com/office/drawing/2016/5/10/chartex" xmlns:cx5="http://schemas.microsoft.com/office/drawing/2016/5/11/chartex" xmlns:cx6="http://schemas.microsoft.com/office/drawing/2016/5/12/chartex" xmlns:cx7="http://schemas.microsoft.com/office/drawing/2016/5/13/chartex" xmlns:cx8="http://schemas.microsoft.com/office/drawing/2016/5/14/chartex" xmlns:mc="http://schemas.openxmlformats.org/markup-compatibility/2006" xmlns:aink="http://schemas.microsoft.com/office/drawing/2016/ink" xmlns:am3d="http://schemas.microsoft.com/office/drawing/2017/model3d" xmlns:o="urn:schemas-microsoft-com:office:office" xmlns:r="http://schemas.openxmlformats.org/officeDocument/2006/relationships" xmlns:m="http://schemas.openxmlformats.org/officeDocument/2006/math" xmlns:v="urn:schemas-microsoft-com:vml" xmlns:wp14="http://schemas.microsoft.com/office/word/2010/wordprocessingDrawing" xmlns:wp="http://schemas.openxmlformats.org/drawingml/2006/wordprocessingDrawing" xmlns:w10="urn:schemas-microsoft-com:office:word" xmlns:w="http://schemas.openxmlformats.org/wordprocessingml/2006/main" xmlns:w14="http://schemas.microsoft.com/office/word/2010/wordml" xmlns:w15="http://schemas.microsoft.com/office/word/2012/wordml" xmlns:w16cid="http://schemas.microsoft.com/office/word/2016/wordml/cid" xmlns:w16se="http://schemas.microsoft.com/office/word/2015/wordml/symex" xmlns:wpg="http://schemas.microsoft.com/office/word/2010/wordprocessingGroup" xmlns:wpi="http://schemas.microsoft.com/office/word/2010/wordprocessingInk" xmlns:wne="http://schemas.microsoft.com/office/word/2006/wordml" xmlns:wps="http://schemas.microsoft.com/office/word/2010/wordprocessingShape" mc:Ignorable="w14 w15 w16se w16cid wp14">
   <w:p>
     <w:pPr>
       <w:pStyle w:val="HeaderFooter"/>
@@ -7592,7 +8499,7 @@
 </file>
 
 <file path=word/header2.xml><?xml version="1.0" encoding="utf-8"?>
-<w:hdr xmlns:wpc="http://schemas.microsoft.com/office/word/2010/wordprocessingCanvas" xmlns:cx="http://schemas.microsoft.com/office/drawing/2014/chartex" xmlns:cx1="http://schemas.microsoft.com/office/drawing/2015/9/8/chartex" xmlns:mc="http://schemas.openxmlformats.org/markup-compatibility/2006" xmlns:o="urn:schemas-microsoft-com:office:office" xmlns:r="http://schemas.openxmlformats.org/officeDocument/2006/relationships" xmlns:m="http://schemas.openxmlformats.org/officeDocument/2006/math" xmlns:v="urn:schemas-microsoft-com:vml" xmlns:wp14="http://schemas.microsoft.com/office/word/2010/wordprocessingDrawing" xmlns:wp="http://schemas.openxmlformats.org/drawingml/2006/wordprocessingDrawing" xmlns:w10="urn:schemas-microsoft-com:office:word" xmlns:w="http://schemas.openxmlformats.org/wordprocessingml/2006/main" xmlns:w14="http://schemas.microsoft.com/office/word/2010/wordml" xmlns:w15="http://schemas.microsoft.com/office/word/2012/wordml" xmlns:w16se="http://schemas.microsoft.com/office/word/2015/wordml/symex" xmlns:wpg="http://schemas.microsoft.com/office/word/2010/wordprocessingGroup" xmlns:wpi="http://schemas.microsoft.com/office/word/2010/wordprocessingInk" xmlns:wne="http://schemas.microsoft.com/office/word/2006/wordml" xmlns:wps="http://schemas.microsoft.com/office/word/2010/wordprocessingShape" mc:Ignorable="w14 w15 w16se wp14">
+<w:hdr xmlns:wpc="http://schemas.microsoft.com/office/word/2010/wordprocessingCanvas" xmlns:cx="http://schemas.microsoft.com/office/drawing/2014/chartex" xmlns:cx1="http://schemas.microsoft.com/office/drawing/2015/9/8/chartex" xmlns:cx2="http://schemas.microsoft.com/office/drawing/2015/10/21/chartex" xmlns:cx3="http://schemas.microsoft.com/office/drawing/2016/5/9/chartex" xmlns:cx4="http://schemas.microsoft.com/office/drawing/2016/5/10/chartex" xmlns:cx5="http://schemas.microsoft.com/office/drawing/2016/5/11/chartex" xmlns:cx6="http://schemas.microsoft.com/office/drawing/2016/5/12/chartex" xmlns:cx7="http://schemas.microsoft.com/office/drawing/2016/5/13/chartex" xmlns:cx8="http://schemas.microsoft.com/office/drawing/2016/5/14/chartex" xmlns:mc="http://schemas.openxmlformats.org/markup-compatibility/2006" xmlns:aink="http://schemas.microsoft.com/office/drawing/2016/ink" xmlns:am3d="http://schemas.microsoft.com/office/drawing/2017/model3d" xmlns:o="urn:schemas-microsoft-com:office:office" xmlns:r="http://schemas.openxmlformats.org/officeDocument/2006/relationships" xmlns:m="http://schemas.openxmlformats.org/officeDocument/2006/math" xmlns:v="urn:schemas-microsoft-com:vml" xmlns:wp14="http://schemas.microsoft.com/office/word/2010/wordprocessingDrawing" xmlns:wp="http://schemas.openxmlformats.org/drawingml/2006/wordprocessingDrawing" xmlns:w10="urn:schemas-microsoft-com:office:word" xmlns:w="http://schemas.openxmlformats.org/wordprocessingml/2006/main" xmlns:w14="http://schemas.microsoft.com/office/word/2010/wordml" xmlns:w15="http://schemas.microsoft.com/office/word/2012/wordml" xmlns:w16cid="http://schemas.microsoft.com/office/word/2016/wordml/cid" xmlns:w16se="http://schemas.microsoft.com/office/word/2015/wordml/symex" xmlns:wpg="http://schemas.microsoft.com/office/word/2010/wordprocessingGroup" xmlns:wpi="http://schemas.microsoft.com/office/word/2010/wordprocessingInk" xmlns:wne="http://schemas.microsoft.com/office/word/2006/wordml" xmlns:wps="http://schemas.microsoft.com/office/word/2010/wordprocessingShape" mc:Ignorable="w14 w15 w16se w16cid wp14">
   <w:p>
     <w:pPr>
       <w:pStyle w:val="HeaderFooter"/>
@@ -7615,7 +8522,7 @@
 </file>
 
 <file path=word/numbering.xml><?xml version="1.0" encoding="utf-8"?>
-<w:numbering xmlns:wpc="http://schemas.microsoft.com/office/word/2010/wordprocessingCanvas" xmlns:cx="http://schemas.microsoft.com/office/drawing/2014/chartex" xmlns:cx1="http://schemas.microsoft.com/office/drawing/2015/9/8/chartex" xmlns:mc="http://schemas.openxmlformats.org/markup-compatibility/2006" xmlns:o="urn:schemas-microsoft-com:office:office" xmlns:r="http://schemas.openxmlformats.org/officeDocument/2006/relationships" xmlns:m="http://schemas.openxmlformats.org/officeDocument/2006/math" xmlns:v="urn:schemas-microsoft-com:vml" xmlns:wp14="http://schemas.microsoft.com/office/word/2010/wordprocessingDrawing" xmlns:wp="http://schemas.openxmlformats.org/drawingml/2006/wordprocessingDrawing" xmlns:w10="urn:schemas-microsoft-com:office:word" xmlns:w="http://schemas.openxmlformats.org/wordprocessingml/2006/main" xmlns:w14="http://schemas.microsoft.com/office/word/2010/wordml" xmlns:w15="http://schemas.microsoft.com/office/word/2012/wordml" xmlns:w16se="http://schemas.microsoft.com/office/word/2015/wordml/symex" xmlns:wpg="http://schemas.microsoft.com/office/word/2010/wordprocessingGroup" xmlns:wpi="http://schemas.microsoft.com/office/word/2010/wordprocessingInk" xmlns:wne="http://schemas.microsoft.com/office/word/2006/wordml" xmlns:wps="http://schemas.microsoft.com/office/word/2010/wordprocessingShape" mc:Ignorable="w14 w15 w16se wp14">
+<w:numbering xmlns:wpc="http://schemas.microsoft.com/office/word/2010/wordprocessingCanvas" xmlns:cx="http://schemas.microsoft.com/office/drawing/2014/chartex" xmlns:cx1="http://schemas.microsoft.com/office/drawing/2015/9/8/chartex" xmlns:cx2="http://schemas.microsoft.com/office/drawing/2015/10/21/chartex" xmlns:cx3="http://schemas.microsoft.com/office/drawing/2016/5/9/chartex" xmlns:cx4="http://schemas.microsoft.com/office/drawing/2016/5/10/chartex" xmlns:cx5="http://schemas.microsoft.com/office/drawing/2016/5/11/chartex" xmlns:cx6="http://schemas.microsoft.com/office/drawing/2016/5/12/chartex" xmlns:cx7="http://schemas.microsoft.com/office/drawing/2016/5/13/chartex" xmlns:cx8="http://schemas.microsoft.com/office/drawing/2016/5/14/chartex" xmlns:mc="http://schemas.openxmlformats.org/markup-compatibility/2006" xmlns:aink="http://schemas.microsoft.com/office/drawing/2016/ink" xmlns:am3d="http://schemas.microsoft.com/office/drawing/2017/model3d" xmlns:o="urn:schemas-microsoft-com:office:office" xmlns:r="http://schemas.openxmlformats.org/officeDocument/2006/relationships" xmlns:m="http://schemas.openxmlformats.org/officeDocument/2006/math" xmlns:v="urn:schemas-microsoft-com:vml" xmlns:wp14="http://schemas.microsoft.com/office/word/2010/wordprocessingDrawing" xmlns:wp="http://schemas.openxmlformats.org/drawingml/2006/wordprocessingDrawing" xmlns:w10="urn:schemas-microsoft-com:office:word" xmlns:w="http://schemas.openxmlformats.org/wordprocessingml/2006/main" xmlns:w14="http://schemas.microsoft.com/office/word/2010/wordml" xmlns:w15="http://schemas.microsoft.com/office/word/2012/wordml" xmlns:w16cid="http://schemas.microsoft.com/office/word/2016/wordml/cid" xmlns:w16se="http://schemas.microsoft.com/office/word/2015/wordml/symex" xmlns:wpg="http://schemas.microsoft.com/office/word/2010/wordprocessingGroup" xmlns:wpi="http://schemas.microsoft.com/office/word/2010/wordprocessingInk" xmlns:wne="http://schemas.microsoft.com/office/word/2006/wordml" xmlns:wps="http://schemas.microsoft.com/office/word/2010/wordprocessingShape" mc:Ignorable="w14 w15 w16se w16cid wp14">
   <w:abstractNum w:abstractNumId="0" w15:restartNumberingAfterBreak="0">
     <w:nsid w:val="0EE47C8E"/>
     <w:multiLevelType w:val="hybridMultilevel"/>
@@ -8349,7 +9256,7 @@
   <w:num w:numId="7">
     <w:abstractNumId w:val="1"/>
     <w:lvlOverride w:ilvl="0">
-      <w:lvl w:ilvl="0" w:tplc="6B309B04">
+      <w:lvl w:ilvl="0" w:tplc="D7A8E954">
         <w:start w:val="1"/>
         <w:numFmt w:val="bullet"/>
         <w:lvlText w:val="-"/>
@@ -8376,7 +9283,7 @@
       </w:lvl>
     </w:lvlOverride>
     <w:lvlOverride w:ilvl="1">
-      <w:lvl w:ilvl="1" w:tplc="57C0C7DA">
+      <w:lvl w:ilvl="1" w:tplc="FB02FFB8">
         <w:start w:val="1"/>
         <w:numFmt w:val="bullet"/>
         <w:lvlText w:val="-"/>
@@ -8403,7 +9310,7 @@
       </w:lvl>
     </w:lvlOverride>
     <w:lvlOverride w:ilvl="2">
-      <w:lvl w:ilvl="2" w:tplc="A8DCB226">
+      <w:lvl w:ilvl="2" w:tplc="DF9280D8">
         <w:start w:val="1"/>
         <w:numFmt w:val="bullet"/>
         <w:lvlText w:val="-"/>
@@ -8430,7 +9337,7 @@
       </w:lvl>
     </w:lvlOverride>
     <w:lvlOverride w:ilvl="3">
-      <w:lvl w:ilvl="3" w:tplc="FF504C28">
+      <w:lvl w:ilvl="3" w:tplc="407433A6">
         <w:start w:val="1"/>
         <w:numFmt w:val="bullet"/>
         <w:lvlText w:val="-"/>
@@ -8457,7 +9364,7 @@
       </w:lvl>
     </w:lvlOverride>
     <w:lvlOverride w:ilvl="4">
-      <w:lvl w:ilvl="4" w:tplc="09CC2996">
+      <w:lvl w:ilvl="4" w:tplc="CE9238D4">
         <w:start w:val="1"/>
         <w:numFmt w:val="bullet"/>
         <w:lvlText w:val="-"/>
@@ -8484,7 +9391,7 @@
       </w:lvl>
     </w:lvlOverride>
     <w:lvlOverride w:ilvl="5">
-      <w:lvl w:ilvl="5" w:tplc="EB42FF00">
+      <w:lvl w:ilvl="5" w:tplc="9DA8AEC0">
         <w:start w:val="1"/>
         <w:numFmt w:val="bullet"/>
         <w:lvlText w:val="-"/>
@@ -8511,7 +9418,7 @@
       </w:lvl>
     </w:lvlOverride>
     <w:lvlOverride w:ilvl="6">
-      <w:lvl w:ilvl="6" w:tplc="2A8A4484">
+      <w:lvl w:ilvl="6" w:tplc="765AC17E">
         <w:start w:val="1"/>
         <w:numFmt w:val="bullet"/>
         <w:lvlText w:val="-"/>
@@ -8538,7 +9445,7 @@
       </w:lvl>
     </w:lvlOverride>
     <w:lvlOverride w:ilvl="7">
-      <w:lvl w:ilvl="7" w:tplc="E46EFACC">
+      <w:lvl w:ilvl="7" w:tplc="94088A7A">
         <w:start w:val="1"/>
         <w:numFmt w:val="bullet"/>
         <w:lvlText w:val="-"/>
@@ -8565,7 +9472,7 @@
       </w:lvl>
     </w:lvlOverride>
     <w:lvlOverride w:ilvl="8">
-      <w:lvl w:ilvl="8" w:tplc="05281004">
+      <w:lvl w:ilvl="8" w:tplc="E47CE418">
         <w:start w:val="1"/>
         <w:numFmt w:val="bullet"/>
         <w:lvlText w:val="-"/>
@@ -8605,7 +9512,7 @@
 </file>
 
 <file path=word/styles.xml><?xml version="1.0" encoding="utf-8"?>
-<w:styles xmlns:mc="http://schemas.openxmlformats.org/markup-compatibility/2006" xmlns:r="http://schemas.openxmlformats.org/officeDocument/2006/relationships" xmlns:w="http://schemas.openxmlformats.org/wordprocessingml/2006/main" xmlns:w14="http://schemas.microsoft.com/office/word/2010/wordml" xmlns:w15="http://schemas.microsoft.com/office/word/2012/wordml" xmlns:w16se="http://schemas.microsoft.com/office/word/2015/wordml/symex" mc:Ignorable="w14 w15 w16se">
+<w:styles xmlns:mc="http://schemas.openxmlformats.org/markup-compatibility/2006" xmlns:r="http://schemas.openxmlformats.org/officeDocument/2006/relationships" xmlns:w="http://schemas.openxmlformats.org/wordprocessingml/2006/main" xmlns:w14="http://schemas.microsoft.com/office/word/2010/wordml" xmlns:w15="http://schemas.microsoft.com/office/word/2012/wordml" xmlns:w16cid="http://schemas.microsoft.com/office/word/2016/wordml/cid" xmlns:w16se="http://schemas.microsoft.com/office/word/2015/wordml/symex" mc:Ignorable="w14 w15 w16se w16cid">
   <w:docDefaults>
     <w:rPrDefault>
       <w:rPr>
@@ -8627,7 +9534,7 @@
       </w:pPr>
     </w:pPrDefault>
   </w:docDefaults>
-  <w:latentStyles w:defLockedState="0" w:defUIPriority="99" w:defSemiHidden="0" w:defUnhideWhenUsed="0" w:defQFormat="0" w:count="371">
+  <w:latentStyles w:defLockedState="0" w:defUIPriority="99" w:defSemiHidden="0" w:defUnhideWhenUsed="0" w:defQFormat="0" w:count="375">
     <w:lsdException w:name="Normal" w:uiPriority="0" w:qFormat="1"/>
     <w:lsdException w:name="heading 1" w:uiPriority="9" w:qFormat="1"/>
     <w:lsdException w:name="heading 2" w:semiHidden="1" w:uiPriority="9" w:unhideWhenUsed="1" w:qFormat="1"/>
@@ -8733,7 +9640,6 @@
     <w:lsdException w:name="HTML Sample" w:semiHidden="1" w:unhideWhenUsed="1"/>
     <w:lsdException w:name="HTML Typewriter" w:semiHidden="1" w:unhideWhenUsed="1"/>
     <w:lsdException w:name="HTML Variable" w:semiHidden="1" w:unhideWhenUsed="1"/>
-    <w:lsdException w:name="Normal Table" w:semiHidden="1" w:unhideWhenUsed="1"/>
     <w:lsdException w:name="annotation subject" w:semiHidden="1" w:unhideWhenUsed="1"/>
     <w:lsdException w:name="No List" w:semiHidden="1" w:unhideWhenUsed="1"/>
     <w:lsdException w:name="Outline List 1" w:semiHidden="1" w:unhideWhenUsed="1"/>
@@ -8777,10 +9683,8 @@
     <w:lsdException w:name="Table Elegant" w:semiHidden="1" w:unhideWhenUsed="1"/>
     <w:lsdException w:name="Table Professional" w:semiHidden="1" w:unhideWhenUsed="1"/>
     <w:lsdException w:name="Table Subtle 1" w:semiHidden="1" w:unhideWhenUsed="1"/>
-    <w:lsdException w:name="Table Subtle 2" w:semiHidden="1" w:unhideWhenUsed="1"/>
     <w:lsdException w:name="Table Web 1" w:semiHidden="1" w:unhideWhenUsed="1"/>
     <w:lsdException w:name="Table Web 2" w:semiHidden="1" w:unhideWhenUsed="1"/>
-    <w:lsdException w:name="Table Web 3" w:semiHidden="1" w:unhideWhenUsed="1"/>
     <w:lsdException w:name="Balloon Text" w:semiHidden="1" w:unhideWhenUsed="1"/>
     <w:lsdException w:name="Table Grid" w:uiPriority="39"/>
     <w:lsdException w:name="Table Theme" w:semiHidden="1" w:unhideWhenUsed="1"/>
@@ -8999,6 +9903,10 @@
     <w:lsdException w:name="List Table 5 Dark Accent 6" w:uiPriority="50"/>
     <w:lsdException w:name="List Table 6 Colorful Accent 6" w:uiPriority="51"/>
     <w:lsdException w:name="List Table 7 Colorful Accent 6" w:uiPriority="52"/>
+    <w:lsdException w:name="Mention" w:semiHidden="1" w:unhideWhenUsed="1"/>
+    <w:lsdException w:name="Smart Hyperlink" w:semiHidden="1" w:unhideWhenUsed="1"/>
+    <w:lsdException w:name="Hashtag" w:semiHidden="1" w:unhideWhenUsed="1"/>
+    <w:lsdException w:name="Unresolved Mention" w:semiHidden="1" w:unhideWhenUsed="1"/>
   </w:latentStyles>
   <w:style w:type="paragraph" w:default="1" w:styleId="Normal">
     <w:name w:val="Normal"/>

</xml_diff>